<commit_message>
Update Game Dev Doc
Updated as per the team's contribution  to the MD file in the repo.
</commit_message>
<xml_diff>
--- a/documents/Game_Development_Doc.docx
+++ b/documents/Game_Development_Doc.docx
@@ -4,6 +4,58 @@
   <w:body>
     <w:p>
       <w:pPr>
+        <w:pStyle w:val="Subtitle"/>
+        <w:rPr>
+          <w:lang w:val="en-US"/>
+        </w:rPr>
+      </w:pPr>
+      <w:r>
+        <w:rPr>
+          <w:lang w:val="en-US"/>
+        </w:rPr>
+        <w:t>Game Design Document</w:t>
+      </w:r>
+    </w:p>
+    <w:p>
+      <w:pPr>
+        <w:jc w:val="center"/>
+        <w:rPr>
+          <w:rFonts w:ascii="Arial" w:hAnsi="Arial" w:cs="Arial"/>
+          <w:sz w:val="56"/>
+          <w:szCs w:val="56"/>
+          <w:lang w:val="en-US"/>
+        </w:rPr>
+      </w:pPr>
+      <w:r>
+        <w:rPr>
+          <w:rFonts w:ascii="Arial" w:hAnsi="Arial" w:cs="Arial"/>
+          <w:sz w:val="56"/>
+          <w:szCs w:val="56"/>
+          <w:lang w:val="en-US"/>
+        </w:rPr>
+        <w:t xml:space="preserve">(Midterm </w:t>
+      </w:r>
+      <w:r>
+        <w:rPr>
+          <w:rFonts w:ascii="Arial" w:hAnsi="Arial" w:cs="Arial"/>
+          <w:sz w:val="56"/>
+          <w:szCs w:val="56"/>
+          <w:lang w:val="en-US"/>
+        </w:rPr>
+        <w:t>preliminary report</w:t>
+      </w:r>
+      <w:r>
+        <w:rPr>
+          <w:rFonts w:ascii="Arial" w:hAnsi="Arial" w:cs="Arial"/>
+          <w:sz w:val="56"/>
+          <w:szCs w:val="56"/>
+          <w:lang w:val="en-US"/>
+        </w:rPr>
+        <w:t>)</w:t>
+      </w:r>
+    </w:p>
+    <w:p>
+      <w:pPr>
         <w:jc w:val="center"/>
         <w:rPr>
           <w:rFonts w:ascii="Arial" w:hAnsi="Arial" w:cs="Arial"/>
@@ -12,53 +64,17 @@
           <w:lang w:val="en-US"/>
         </w:rPr>
       </w:pPr>
-      <w:r>
+    </w:p>
+    <w:p>
+      <w:pPr>
+        <w:jc w:val="center"/>
         <w:rPr>
           <w:rFonts w:ascii="Arial" w:hAnsi="Arial" w:cs="Arial"/>
           <w:sz w:val="72"/>
           <w:szCs w:val="72"/>
           <w:lang w:val="en-US"/>
         </w:rPr>
-        <w:t>Game Design Document</w:t>
-      </w:r>
-    </w:p>
-    <w:p>
-      <w:pPr>
-        <w:jc w:val="center"/>
-        <w:rPr>
-          <w:rFonts w:ascii="Arial" w:hAnsi="Arial" w:cs="Arial"/>
-          <w:sz w:val="56"/>
-          <w:szCs w:val="56"/>
-          <w:lang w:val="en-US"/>
-        </w:rPr>
-      </w:pPr>
-      <w:r>
-        <w:rPr>
-          <w:rFonts w:ascii="Arial" w:hAnsi="Arial" w:cs="Arial"/>
-          <w:sz w:val="56"/>
-          <w:szCs w:val="56"/>
-          <w:lang w:val="en-US"/>
-        </w:rPr>
-        <w:t xml:space="preserve">(Midterm </w:t>
-      </w:r>
-      <w:r>
-        <w:rPr>
-          <w:rFonts w:ascii="Arial" w:hAnsi="Arial" w:cs="Arial"/>
-          <w:sz w:val="56"/>
-          <w:szCs w:val="56"/>
-          <w:lang w:val="en-US"/>
-        </w:rPr>
-        <w:t>preliminary report</w:t>
-      </w:r>
-      <w:r>
-        <w:rPr>
-          <w:rFonts w:ascii="Arial" w:hAnsi="Arial" w:cs="Arial"/>
-          <w:sz w:val="56"/>
-          <w:szCs w:val="56"/>
-          <w:lang w:val="en-US"/>
-        </w:rPr>
-        <w:t>)</w:t>
-      </w:r>
+      </w:pPr>
     </w:p>
     <w:p>
       <w:pPr>
@@ -81,17 +97,15 @@
           <w:lang w:val="en-US"/>
         </w:rPr>
       </w:pPr>
-    </w:p>
-    <w:p>
-      <w:pPr>
-        <w:jc w:val="center"/>
+      <w:r>
         <w:rPr>
           <w:rFonts w:ascii="Arial" w:hAnsi="Arial" w:cs="Arial"/>
           <w:sz w:val="72"/>
           <w:szCs w:val="72"/>
           <w:lang w:val="en-US"/>
         </w:rPr>
-      </w:pPr>
+        <w:t>Dead Man’s Maze</w:t>
+      </w:r>
     </w:p>
     <w:p>
       <w:pPr>
@@ -103,15 +117,17 @@
           <w:lang w:val="en-US"/>
         </w:rPr>
       </w:pPr>
-      <w:r>
+    </w:p>
+    <w:p>
+      <w:pPr>
+        <w:jc w:val="center"/>
         <w:rPr>
           <w:rFonts w:ascii="Arial" w:hAnsi="Arial" w:cs="Arial"/>
           <w:sz w:val="72"/>
           <w:szCs w:val="72"/>
           <w:lang w:val="en-US"/>
         </w:rPr>
-        <w:t>Dead Man’s Maze</w:t>
-      </w:r>
+      </w:pPr>
     </w:p>
     <w:p>
       <w:pPr>
@@ -129,28 +145,6 @@
         <w:jc w:val="center"/>
         <w:rPr>
           <w:rFonts w:ascii="Arial" w:hAnsi="Arial" w:cs="Arial"/>
-          <w:sz w:val="72"/>
-          <w:szCs w:val="72"/>
-          <w:lang w:val="en-US"/>
-        </w:rPr>
-      </w:pPr>
-    </w:p>
-    <w:p>
-      <w:pPr>
-        <w:jc w:val="center"/>
-        <w:rPr>
-          <w:rFonts w:ascii="Arial" w:hAnsi="Arial" w:cs="Arial"/>
-          <w:sz w:val="72"/>
-          <w:szCs w:val="72"/>
-          <w:lang w:val="en-US"/>
-        </w:rPr>
-      </w:pPr>
-    </w:p>
-    <w:p>
-      <w:pPr>
-        <w:jc w:val="center"/>
-        <w:rPr>
-          <w:rFonts w:ascii="Arial" w:hAnsi="Arial" w:cs="Arial"/>
           <w:sz w:val="28"/>
           <w:szCs w:val="28"/>
           <w:lang w:val="en-US"/>
@@ -301,6 +295,15 @@
     </w:p>
     <w:sdt>
       <w:sdtPr>
+        <w:rPr>
+          <w:rFonts w:asciiTheme="minorHAnsi" w:eastAsiaTheme="minorHAnsi" w:hAnsiTheme="minorHAnsi" w:cstheme="minorBidi"/>
+          <w:color w:val="auto"/>
+          <w:kern w:val="2"/>
+          <w:sz w:val="22"/>
+          <w:szCs w:val="22"/>
+          <w:lang w:val="en-CA"/>
+          <w14:ligatures w14:val="standardContextual"/>
+        </w:rPr>
         <w:id w:val="-1045980936"/>
         <w:docPartObj>
           <w:docPartGallery w:val="Table of Contents"/>
@@ -309,16 +312,9 @@
       </w:sdtPr>
       <w:sdtEndPr>
         <w:rPr>
-          <w:rFonts w:asciiTheme="minorHAnsi" w:eastAsiaTheme="minorHAnsi" w:hAnsiTheme="minorHAnsi" w:cstheme="minorBidi"/>
           <w:b/>
           <w:bCs/>
           <w:noProof/>
-          <w:color w:val="auto"/>
-          <w:kern w:val="2"/>
-          <w:sz w:val="22"/>
-          <w:szCs w:val="22"/>
-          <w:lang w:val="en-CA"/>
-          <w14:ligatures w14:val="standardContextual"/>
         </w:rPr>
       </w:sdtEndPr>
       <w:sdtContent>
@@ -352,7 +348,7 @@
           <w:r>
             <w:fldChar w:fldCharType="separate"/>
           </w:r>
-          <w:hyperlink w:anchor="_Toc140007792" w:history="1">
+          <w:hyperlink w:anchor="_Toc140034048" w:history="1">
             <w:r>
               <w:rPr>
                 <w:rStyle w:val="Hyperlink"/>
@@ -396,7 +392,7 @@
                 <w:noProof/>
                 <w:webHidden/>
               </w:rPr>
-              <w:instrText xml:space="preserve"> PAGEREF _Toc140007792 \h </w:instrText>
+              <w:instrText xml:space="preserve"> PAGEREF _Toc140034048 \h </w:instrText>
             </w:r>
             <w:r>
               <w:rPr>
@@ -439,7 +435,7 @@
               <w:lang w:eastAsia="en-CA"/>
             </w:rPr>
           </w:pPr>
-          <w:hyperlink w:anchor="_Toc140007793" w:history="1">
+          <w:hyperlink w:anchor="_Toc140034049" w:history="1">
             <w:r>
               <w:rPr>
                 <w:rStyle w:val="Hyperlink"/>
@@ -467,7 +463,7 @@
                 <w:noProof/>
                 <w:webHidden/>
               </w:rPr>
-              <w:instrText xml:space="preserve"> PAGEREF _Toc140007793 \h </w:instrText>
+              <w:instrText xml:space="preserve"> PAGEREF _Toc140034049 \h </w:instrText>
             </w:r>
             <w:r>
               <w:rPr>
@@ -510,7 +506,7 @@
               <w:lang w:eastAsia="en-CA"/>
             </w:rPr>
           </w:pPr>
-          <w:hyperlink w:anchor="_Toc140007794" w:history="1">
+          <w:hyperlink w:anchor="_Toc140034050" w:history="1">
             <w:r>
               <w:rPr>
                 <w:rStyle w:val="Hyperlink"/>
@@ -538,7 +534,7 @@
                 <w:noProof/>
                 <w:webHidden/>
               </w:rPr>
-              <w:instrText xml:space="preserve"> PAGEREF _Toc140007794 \h </w:instrText>
+              <w:instrText xml:space="preserve"> PAGEREF _Toc140034050 \h </w:instrText>
             </w:r>
             <w:r>
               <w:rPr>
@@ -581,7 +577,7 @@
               <w:lang w:eastAsia="en-CA"/>
             </w:rPr>
           </w:pPr>
-          <w:hyperlink w:anchor="_Toc140007795" w:history="1">
+          <w:hyperlink w:anchor="_Toc140034051" w:history="1">
             <w:r>
               <w:rPr>
                 <w:rStyle w:val="Hyperlink"/>
@@ -609,7 +605,7 @@
                 <w:noProof/>
                 <w:webHidden/>
               </w:rPr>
-              <w:instrText xml:space="preserve"> PAGEREF _Toc140007795 \h </w:instrText>
+              <w:instrText xml:space="preserve"> PAGEREF _Toc140034051 \h </w:instrText>
             </w:r>
             <w:r>
               <w:rPr>
@@ -652,7 +648,7 @@
               <w:lang w:eastAsia="en-CA"/>
             </w:rPr>
           </w:pPr>
-          <w:hyperlink w:anchor="_Toc140007796" w:history="1">
+          <w:hyperlink w:anchor="_Toc140034052" w:history="1">
             <w:r>
               <w:rPr>
                 <w:rStyle w:val="Hyperlink"/>
@@ -680,7 +676,7 @@
                 <w:noProof/>
                 <w:webHidden/>
               </w:rPr>
-              <w:instrText xml:space="preserve"> PAGEREF _Toc140007796 \h </w:instrText>
+              <w:instrText xml:space="preserve"> PAGEREF _Toc140034052 \h </w:instrText>
             </w:r>
             <w:r>
               <w:rPr>
@@ -723,7 +719,7 @@
               <w:lang w:eastAsia="en-CA"/>
             </w:rPr>
           </w:pPr>
-          <w:hyperlink w:anchor="_Toc140007797" w:history="1">
+          <w:hyperlink w:anchor="_Toc140034053" w:history="1">
             <w:r>
               <w:rPr>
                 <w:rStyle w:val="Hyperlink"/>
@@ -751,7 +747,7 @@
                 <w:noProof/>
                 <w:webHidden/>
               </w:rPr>
-              <w:instrText xml:space="preserve"> PAGEREF _Toc140007797 \h </w:instrText>
+              <w:instrText xml:space="preserve"> PAGEREF _Toc140034053 \h </w:instrText>
             </w:r>
             <w:r>
               <w:rPr>
@@ -794,7 +790,7 @@
               <w:lang w:eastAsia="en-CA"/>
             </w:rPr>
           </w:pPr>
-          <w:hyperlink w:anchor="_Toc140007798" w:history="1">
+          <w:hyperlink w:anchor="_Toc140034054" w:history="1">
             <w:r>
               <w:rPr>
                 <w:rStyle w:val="Hyperlink"/>
@@ -822,7 +818,7 @@
                 <w:noProof/>
                 <w:webHidden/>
               </w:rPr>
-              <w:instrText xml:space="preserve"> PAGEREF _Toc140007798 \h </w:instrText>
+              <w:instrText xml:space="preserve"> PAGEREF _Toc140034054 \h </w:instrText>
             </w:r>
             <w:r>
               <w:rPr>
@@ -865,7 +861,7 @@
               <w:lang w:eastAsia="en-CA"/>
             </w:rPr>
           </w:pPr>
-          <w:hyperlink w:anchor="_Toc140007799" w:history="1">
+          <w:hyperlink w:anchor="_Toc140034055" w:history="1">
             <w:r>
               <w:rPr>
                 <w:rStyle w:val="Hyperlink"/>
@@ -893,7 +889,7 @@
                 <w:noProof/>
                 <w:webHidden/>
               </w:rPr>
-              <w:instrText xml:space="preserve"> PAGEREF _Toc140007799 \h </w:instrText>
+              <w:instrText xml:space="preserve"> PAGEREF _Toc140034055 \h </w:instrText>
             </w:r>
             <w:r>
               <w:rPr>
@@ -936,7 +932,7 @@
               <w:lang w:eastAsia="en-CA"/>
             </w:rPr>
           </w:pPr>
-          <w:hyperlink w:anchor="_Toc140007800" w:history="1">
+          <w:hyperlink w:anchor="_Toc140034056" w:history="1">
             <w:r>
               <w:rPr>
                 <w:rStyle w:val="Hyperlink"/>
@@ -964,7 +960,7 @@
                 <w:noProof/>
                 <w:webHidden/>
               </w:rPr>
-              <w:instrText xml:space="preserve"> PAGEREF _Toc140007800 \h </w:instrText>
+              <w:instrText xml:space="preserve"> PAGEREF _Toc140034056 \h </w:instrText>
             </w:r>
             <w:r>
               <w:rPr>
@@ -1007,7 +1003,7 @@
               <w:lang w:eastAsia="en-CA"/>
             </w:rPr>
           </w:pPr>
-          <w:hyperlink w:anchor="_Toc140007801" w:history="1">
+          <w:hyperlink w:anchor="_Toc140034057" w:history="1">
             <w:r>
               <w:rPr>
                 <w:rStyle w:val="Hyperlink"/>
@@ -1035,7 +1031,7 @@
                 <w:noProof/>
                 <w:webHidden/>
               </w:rPr>
-              <w:instrText xml:space="preserve"> PAGEREF _Toc140007801 \h </w:instrText>
+              <w:instrText xml:space="preserve"> PAGEREF _Toc140034057 \h </w:instrText>
             </w:r>
             <w:r>
               <w:rPr>
@@ -1078,7 +1074,7 @@
               <w:lang w:eastAsia="en-CA"/>
             </w:rPr>
           </w:pPr>
-          <w:hyperlink w:anchor="_Toc140007802" w:history="1">
+          <w:hyperlink w:anchor="_Toc140034058" w:history="1">
             <w:r>
               <w:rPr>
                 <w:rStyle w:val="Hyperlink"/>
@@ -1106,7 +1102,7 @@
                 <w:noProof/>
                 <w:webHidden/>
               </w:rPr>
-              <w:instrText xml:space="preserve"> PAGEREF _Toc140007802 \h </w:instrText>
+              <w:instrText xml:space="preserve"> PAGEREF _Toc140034058 \h </w:instrText>
             </w:r>
             <w:r>
               <w:rPr>
@@ -1149,7 +1145,7 @@
               <w:lang w:eastAsia="en-CA"/>
             </w:rPr>
           </w:pPr>
-          <w:hyperlink w:anchor="_Toc140007803" w:history="1">
+          <w:hyperlink w:anchor="_Toc140034059" w:history="1">
             <w:r>
               <w:rPr>
                 <w:rStyle w:val="Hyperlink"/>
@@ -1177,7 +1173,7 @@
                 <w:noProof/>
                 <w:webHidden/>
               </w:rPr>
-              <w:instrText xml:space="preserve"> PAGEREF _Toc140007803 \h </w:instrText>
+              <w:instrText xml:space="preserve"> PAGEREF _Toc140034059 \h </w:instrText>
             </w:r>
             <w:r>
               <w:rPr>
@@ -1198,6 +1194,148 @@
                 <w:webHidden/>
               </w:rPr>
               <w:t>7</w:t>
+            </w:r>
+            <w:r>
+              <w:rPr>
+                <w:noProof/>
+                <w:webHidden/>
+              </w:rPr>
+              <w:fldChar w:fldCharType="end"/>
+            </w:r>
+          </w:hyperlink>
+        </w:p>
+        <w:p>
+          <w:pPr>
+            <w:pStyle w:val="TOC2"/>
+            <w:tabs>
+              <w:tab w:val="right" w:leader="dot" w:pos="9350"/>
+            </w:tabs>
+            <w:rPr>
+              <w:rFonts w:eastAsiaTheme="minorEastAsia"/>
+              <w:noProof/>
+              <w:lang w:eastAsia="en-CA"/>
+            </w:rPr>
+          </w:pPr>
+          <w:hyperlink w:anchor="_Toc140034060" w:history="1">
+            <w:r>
+              <w:rPr>
+                <w:rStyle w:val="Hyperlink"/>
+                <w:noProof/>
+                <w:lang w:val="en-US"/>
+              </w:rPr>
+              <w:t>4.2 Audio</w:t>
+            </w:r>
+            <w:r>
+              <w:rPr>
+                <w:noProof/>
+                <w:webHidden/>
+              </w:rPr>
+              <w:tab/>
+            </w:r>
+            <w:r>
+              <w:rPr>
+                <w:noProof/>
+                <w:webHidden/>
+              </w:rPr>
+              <w:fldChar w:fldCharType="begin"/>
+            </w:r>
+            <w:r>
+              <w:rPr>
+                <w:noProof/>
+                <w:webHidden/>
+              </w:rPr>
+              <w:instrText xml:space="preserve"> PAGEREF _Toc140034060 \h </w:instrText>
+            </w:r>
+            <w:r>
+              <w:rPr>
+                <w:noProof/>
+                <w:webHidden/>
+              </w:rPr>
+            </w:r>
+            <w:r>
+              <w:rPr>
+                <w:noProof/>
+                <w:webHidden/>
+              </w:rPr>
+              <w:fldChar w:fldCharType="separate"/>
+            </w:r>
+            <w:r>
+              <w:rPr>
+                <w:noProof/>
+                <w:webHidden/>
+              </w:rPr>
+              <w:t>9</w:t>
+            </w:r>
+            <w:r>
+              <w:rPr>
+                <w:noProof/>
+                <w:webHidden/>
+              </w:rPr>
+              <w:fldChar w:fldCharType="end"/>
+            </w:r>
+          </w:hyperlink>
+        </w:p>
+        <w:p>
+          <w:pPr>
+            <w:pStyle w:val="TOC2"/>
+            <w:tabs>
+              <w:tab w:val="right" w:leader="dot" w:pos="9350"/>
+            </w:tabs>
+            <w:rPr>
+              <w:rFonts w:eastAsiaTheme="minorEastAsia"/>
+              <w:noProof/>
+              <w:lang w:eastAsia="en-CA"/>
+            </w:rPr>
+          </w:pPr>
+          <w:hyperlink w:anchor="_Toc140034061" w:history="1">
+            <w:r>
+              <w:rPr>
+                <w:rStyle w:val="Hyperlink"/>
+                <w:noProof/>
+                <w:lang w:val="en-US"/>
+              </w:rPr>
+              <w:t>4.3 Front End</w:t>
+            </w:r>
+            <w:r>
+              <w:rPr>
+                <w:noProof/>
+                <w:webHidden/>
+              </w:rPr>
+              <w:tab/>
+            </w:r>
+            <w:r>
+              <w:rPr>
+                <w:noProof/>
+                <w:webHidden/>
+              </w:rPr>
+              <w:fldChar w:fldCharType="begin"/>
+            </w:r>
+            <w:r>
+              <w:rPr>
+                <w:noProof/>
+                <w:webHidden/>
+              </w:rPr>
+              <w:instrText xml:space="preserve"> PAGEREF _Toc140034061 \h </w:instrText>
+            </w:r>
+            <w:r>
+              <w:rPr>
+                <w:noProof/>
+                <w:webHidden/>
+              </w:rPr>
+            </w:r>
+            <w:r>
+              <w:rPr>
+                <w:noProof/>
+                <w:webHidden/>
+              </w:rPr>
+              <w:fldChar w:fldCharType="separate"/>
+            </w:r>
+            <w:r>
+              <w:rPr>
+                <w:noProof/>
+                <w:webHidden/>
+              </w:rPr>
+              <w:t>9</w:t>
             </w:r>
             <w:r>
               <w:rPr>
@@ -1252,7 +1390,7 @@
           <w:lang w:val="en-US"/>
         </w:rPr>
       </w:pPr>
-      <w:bookmarkStart w:id="0" w:name="_Toc140007792"/>
+      <w:bookmarkStart w:id="0" w:name="_Toc140034048"/>
       <w:r>
         <w:rPr>
           <w:lang w:val="en-US"/>
@@ -1289,7 +1427,7 @@
           <w:lang w:val="en-US"/>
         </w:rPr>
       </w:pPr>
-      <w:bookmarkStart w:id="1" w:name="_Toc140007793"/>
+      <w:bookmarkStart w:id="1" w:name="_Toc140034049"/>
       <w:r>
         <w:rPr>
           <w:sz w:val="28"/>
@@ -1367,7 +1505,7 @@
           <w:lang w:val="en-US"/>
         </w:rPr>
       </w:pPr>
-      <w:bookmarkStart w:id="2" w:name="_Toc140007794"/>
+      <w:bookmarkStart w:id="2" w:name="_Toc140034050"/>
       <w:r>
         <w:rPr>
           <w:sz w:val="28"/>
@@ -1587,7 +1725,7 @@
           <w:lang w:val="en-US"/>
         </w:rPr>
       </w:pPr>
-      <w:bookmarkStart w:id="3" w:name="_Toc140007795"/>
+      <w:bookmarkStart w:id="3" w:name="_Toc140034051"/>
       <w:r>
         <w:rPr>
           <w:sz w:val="28"/>
@@ -1734,7 +1872,7 @@
           <w:lang w:val="en-US"/>
         </w:rPr>
       </w:pPr>
-      <w:bookmarkStart w:id="4" w:name="_Toc140007796"/>
+      <w:bookmarkStart w:id="4" w:name="_Toc140034052"/>
       <w:r>
         <w:rPr>
           <w:lang w:val="en-US"/>
@@ -1753,7 +1891,7 @@
           <w:lang w:val="en-US"/>
         </w:rPr>
       </w:pPr>
-      <w:bookmarkStart w:id="5" w:name="_Toc140007797"/>
+      <w:bookmarkStart w:id="5" w:name="_Toc140034053"/>
       <w:r>
         <w:rPr>
           <w:sz w:val="28"/>
@@ -1794,7 +1932,7 @@
           <w:lang w:val="en-US"/>
         </w:rPr>
       </w:pPr>
-      <w:bookmarkStart w:id="6" w:name="_Toc140007798"/>
+      <w:bookmarkStart w:id="6" w:name="_Toc140034054"/>
       <w:r>
         <w:rPr>
           <w:sz w:val="28"/>
@@ -1831,7 +1969,27 @@
           <w:szCs w:val="28"/>
           <w:lang w:val="en-US"/>
         </w:rPr>
-        <w:t>n day. Earth is close to be decimated by a de</w:t>
+        <w:t xml:space="preserve">n day. Earth is close to </w:t>
+      </w:r>
+      <w:proofErr w:type="gramStart"/>
+      <w:r>
+        <w:rPr>
+          <w:rFonts w:ascii="Arial" w:hAnsi="Arial" w:cs="Arial"/>
+          <w:sz w:val="28"/>
+          <w:szCs w:val="28"/>
+          <w:lang w:val="en-US"/>
+        </w:rPr>
+        <w:t>be</w:t>
+      </w:r>
+      <w:proofErr w:type="gramEnd"/>
+      <w:r>
+        <w:rPr>
+          <w:rFonts w:ascii="Arial" w:hAnsi="Arial" w:cs="Arial"/>
+          <w:sz w:val="28"/>
+          <w:szCs w:val="28"/>
+          <w:lang w:val="en-US"/>
+        </w:rPr>
+        <w:t xml:space="preserve"> decimated by a de</w:t>
       </w:r>
       <w:r>
         <w:rPr>
@@ -2106,7 +2264,27 @@
           <w:szCs w:val="28"/>
           <w:lang w:val="en-US"/>
         </w:rPr>
-        <w:t xml:space="preserve">, when they realized the farm has been overran with </w:t>
+        <w:t xml:space="preserve">, when they realized the farm </w:t>
+      </w:r>
+      <w:proofErr w:type="gramStart"/>
+      <w:r>
+        <w:rPr>
+          <w:rFonts w:ascii="Arial" w:hAnsi="Arial" w:cs="Arial"/>
+          <w:sz w:val="28"/>
+          <w:szCs w:val="28"/>
+          <w:lang w:val="en-US"/>
+        </w:rPr>
+        <w:t>has</w:t>
+      </w:r>
+      <w:proofErr w:type="gramEnd"/>
+      <w:r>
+        <w:rPr>
+          <w:rFonts w:ascii="Arial" w:hAnsi="Arial" w:cs="Arial"/>
+          <w:sz w:val="28"/>
+          <w:szCs w:val="28"/>
+          <w:lang w:val="en-US"/>
+        </w:rPr>
+        <w:t xml:space="preserve"> been overran with </w:t>
       </w:r>
       <w:r>
         <w:rPr>
@@ -2144,7 +2322,27 @@
           <w:szCs w:val="28"/>
           <w:lang w:val="en-US"/>
         </w:rPr>
-        <w:t>, but make it out alive, and in time to save humanity!</w:t>
+        <w:t xml:space="preserve">, but </w:t>
+      </w:r>
+      <w:proofErr w:type="gramStart"/>
+      <w:r>
+        <w:rPr>
+          <w:rFonts w:ascii="Arial" w:hAnsi="Arial" w:cs="Arial"/>
+          <w:sz w:val="28"/>
+          <w:szCs w:val="28"/>
+          <w:lang w:val="en-US"/>
+        </w:rPr>
+        <w:t>make</w:t>
+      </w:r>
+      <w:proofErr w:type="gramEnd"/>
+      <w:r>
+        <w:rPr>
+          <w:rFonts w:ascii="Arial" w:hAnsi="Arial" w:cs="Arial"/>
+          <w:sz w:val="28"/>
+          <w:szCs w:val="28"/>
+          <w:lang w:val="en-US"/>
+        </w:rPr>
+        <w:t xml:space="preserve"> it out alive, and in time to save humanity!</w:t>
       </w:r>
     </w:p>
     <w:p>
@@ -2185,7 +2383,7 @@
           <w:lang w:val="en-US"/>
         </w:rPr>
       </w:pPr>
-      <w:bookmarkStart w:id="7" w:name="_Toc140007799"/>
+      <w:bookmarkStart w:id="7" w:name="_Toc140034055"/>
       <w:r>
         <w:rPr>
           <w:lang w:val="en-US"/>
@@ -2205,7 +2403,7 @@
           <w:lang w:val="en-US"/>
         </w:rPr>
       </w:pPr>
-      <w:bookmarkStart w:id="8" w:name="_Toc140007800"/>
+      <w:bookmarkStart w:id="8" w:name="_Toc140034056"/>
       <w:r>
         <w:rPr>
           <w:sz w:val="28"/>
@@ -2305,7 +2503,7 @@
                     </pic:cNvPicPr>
                   </pic:nvPicPr>
                   <pic:blipFill>
-                    <a:blip r:embed="rId6">
+                    <a:blip r:embed="rId8">
                       <a:extLst>
                         <a:ext uri="{28A0092B-C50C-407E-A947-70E740481C1C}">
                           <a14:useLocalDpi xmlns:a14="http://schemas.microsoft.com/office/drawing/2010/main" val="0"/>
@@ -2347,6 +2545,37 @@
           <w:lang w:val="en-US"/>
         </w:rPr>
       </w:pPr>
+      <w:r>
+        <w:rPr>
+          <w:rFonts w:ascii="Arial" w:hAnsi="Arial" w:cs="Arial"/>
+          <w:b/>
+          <w:bCs/>
+          <w:sz w:val="24"/>
+          <w:szCs w:val="24"/>
+          <w:lang w:val="en-US"/>
+        </w:rPr>
+        <w:t>Figure 1</w:t>
+      </w:r>
+      <w:r>
+        <w:rPr>
+          <w:rFonts w:ascii="Arial" w:hAnsi="Arial" w:cs="Arial"/>
+          <w:sz w:val="24"/>
+          <w:szCs w:val="24"/>
+          <w:lang w:val="en-US"/>
+        </w:rPr>
+        <w:t xml:space="preserve">: </w:t>
+      </w:r>
+      <w:r>
+        <w:rPr>
+          <w:rFonts w:ascii="Arial" w:hAnsi="Arial" w:cs="Arial"/>
+          <w:i/>
+          <w:iCs/>
+          <w:sz w:val="24"/>
+          <w:szCs w:val="24"/>
+          <w:lang w:val="en-US"/>
+        </w:rPr>
+        <w:t>Start Screen</w:t>
+      </w:r>
     </w:p>
     <w:p>
       <w:pPr>
@@ -2358,7 +2587,7 @@
           <w:lang w:val="en-US"/>
         </w:rPr>
       </w:pPr>
-      <w:bookmarkStart w:id="9" w:name="_Toc140007801"/>
+      <w:bookmarkStart w:id="9" w:name="_Toc140034057"/>
       <w:r>
         <w:rPr>
           <w:sz w:val="28"/>
@@ -3018,7 +3247,7 @@
           <w:lang w:val="en-US"/>
         </w:rPr>
       </w:pPr>
-      <w:bookmarkStart w:id="10" w:name="_Toc140007802"/>
+      <w:bookmarkStart w:id="10" w:name="_Toc140034058"/>
       <w:r>
         <w:rPr>
           <w:lang w:val="en-US"/>
@@ -3037,7 +3266,7 @@
           <w:lang w:val="en-US"/>
         </w:rPr>
       </w:pPr>
-      <w:bookmarkStart w:id="11" w:name="_Toc140007803"/>
+      <w:bookmarkStart w:id="11" w:name="_Toc140034059"/>
       <w:r>
         <w:rPr>
           <w:sz w:val="28"/>
@@ -3047,6 +3276,1952 @@
         <w:t>4.1 Art Style</w:t>
       </w:r>
       <w:bookmarkEnd w:id="11"/>
+    </w:p>
+    <w:p>
+      <w:pPr>
+        <w:spacing w:line="360" w:lineRule="auto"/>
+        <w:rPr>
+          <w:rFonts w:ascii="Arial" w:hAnsi="Arial" w:cs="Arial"/>
+          <w:sz w:val="24"/>
+          <w:szCs w:val="24"/>
+          <w:lang w:val="en-US"/>
+        </w:rPr>
+      </w:pPr>
+      <w:r>
+        <w:rPr>
+          <w:rFonts w:ascii="Arial" w:hAnsi="Arial" w:cs="Arial"/>
+          <w:sz w:val="24"/>
+          <w:szCs w:val="24"/>
+          <w:lang w:val="en-US"/>
+        </w:rPr>
+        <w:t>The art style will be a 3D polygon style which offers a timeless art</w:t>
+      </w:r>
+      <w:r>
+        <w:rPr>
+          <w:rFonts w:ascii="Arial" w:hAnsi="Arial" w:cs="Arial"/>
+          <w:sz w:val="24"/>
+          <w:szCs w:val="24"/>
+          <w:lang w:val="en-US"/>
+        </w:rPr>
+        <w:t xml:space="preserve"> </w:t>
+      </w:r>
+      <w:r>
+        <w:rPr>
+          <w:rFonts w:ascii="Arial" w:hAnsi="Arial" w:cs="Arial"/>
+          <w:sz w:val="24"/>
+          <w:szCs w:val="24"/>
+          <w:lang w:val="en-US"/>
+        </w:rPr>
+        <w:t xml:space="preserve">style with </w:t>
+      </w:r>
+      <w:proofErr w:type="spellStart"/>
+      <w:r>
+        <w:rPr>
+          <w:rFonts w:ascii="Arial" w:hAnsi="Arial" w:cs="Arial"/>
+          <w:sz w:val="24"/>
+          <w:szCs w:val="24"/>
+          <w:lang w:val="en-US"/>
+        </w:rPr>
+        <w:t>co</w:t>
+      </w:r>
+      <w:r>
+        <w:rPr>
+          <w:rFonts w:ascii="Arial" w:hAnsi="Arial" w:cs="Arial"/>
+          <w:sz w:val="24"/>
+          <w:szCs w:val="24"/>
+          <w:lang w:val="en-US"/>
+        </w:rPr>
+        <w:t>lourful</w:t>
+      </w:r>
+      <w:proofErr w:type="spellEnd"/>
+      <w:r>
+        <w:rPr>
+          <w:rFonts w:ascii="Arial" w:hAnsi="Arial" w:cs="Arial"/>
+          <w:sz w:val="24"/>
+          <w:szCs w:val="24"/>
+          <w:lang w:val="en-US"/>
+        </w:rPr>
+        <w:t xml:space="preserve"> theme, making the game unique and </w:t>
+      </w:r>
+      <w:proofErr w:type="gramStart"/>
+      <w:r>
+        <w:rPr>
+          <w:rFonts w:ascii="Arial" w:hAnsi="Arial" w:cs="Arial"/>
+          <w:sz w:val="24"/>
+          <w:szCs w:val="24"/>
+          <w:lang w:val="en-US"/>
+        </w:rPr>
+        <w:t>convey</w:t>
+      </w:r>
+      <w:proofErr w:type="gramEnd"/>
+      <w:r>
+        <w:rPr>
+          <w:rFonts w:ascii="Arial" w:hAnsi="Arial" w:cs="Arial"/>
+          <w:sz w:val="24"/>
+          <w:szCs w:val="24"/>
+          <w:lang w:val="en-US"/>
+        </w:rPr>
+        <w:t xml:space="preserve"> a </w:t>
+      </w:r>
+      <w:r>
+        <w:rPr>
+          <w:rFonts w:ascii="Arial" w:hAnsi="Arial" w:cs="Arial"/>
+          <w:sz w:val="24"/>
+          <w:szCs w:val="24"/>
+          <w:lang w:val="en-US"/>
+        </w:rPr>
+        <w:t xml:space="preserve">playful feel. The game will use 3D polygon assets by </w:t>
+      </w:r>
+      <w:proofErr w:type="spellStart"/>
+      <w:r>
+        <w:rPr>
+          <w:rFonts w:ascii="Arial" w:hAnsi="Arial" w:cs="Arial"/>
+          <w:sz w:val="24"/>
+          <w:szCs w:val="24"/>
+          <w:lang w:val="en-US"/>
+        </w:rPr>
+        <w:t>Synty</w:t>
+      </w:r>
+      <w:proofErr w:type="spellEnd"/>
+      <w:r>
+        <w:rPr>
+          <w:rFonts w:ascii="Arial" w:hAnsi="Arial" w:cs="Arial"/>
+          <w:sz w:val="24"/>
+          <w:szCs w:val="24"/>
+          <w:lang w:val="en-US"/>
+        </w:rPr>
+        <w:t xml:space="preserve"> as much as possible to provide a consistent art style th</w:t>
+      </w:r>
+      <w:r>
+        <w:rPr>
+          <w:rFonts w:ascii="Arial" w:hAnsi="Arial" w:cs="Arial"/>
+          <w:sz w:val="24"/>
+          <w:szCs w:val="24"/>
+          <w:lang w:val="en-US"/>
+        </w:rPr>
+        <w:t xml:space="preserve">roughout the entire game, including characters, items, building and the environment. </w:t>
+      </w:r>
+      <w:r>
+        <w:rPr>
+          <w:rFonts w:ascii="Arial" w:hAnsi="Arial" w:cs="Arial"/>
+          <w:sz w:val="24"/>
+          <w:szCs w:val="24"/>
+          <w:lang w:val="en-US"/>
+        </w:rPr>
+        <w:t>Where a specific asset is unavailable, a custom model with texture will be made to resemble the art style as much as possible, for consistency.</w:t>
+      </w:r>
+    </w:p>
+    <w:p>
+      <w:pPr>
+        <w:spacing w:line="360" w:lineRule="auto"/>
+        <w:jc w:val="center"/>
+        <w:rPr>
+          <w:rFonts w:ascii="Arial" w:hAnsi="Arial" w:cs="Arial"/>
+          <w:sz w:val="24"/>
+          <w:szCs w:val="24"/>
+          <w:lang w:val="en-US"/>
+        </w:rPr>
+      </w:pPr>
+      <w:r>
+        <w:rPr>
+          <w:rFonts w:ascii="Arial" w:hAnsi="Arial" w:cs="Arial"/>
+          <w:noProof/>
+          <w:sz w:val="24"/>
+          <w:szCs w:val="24"/>
+          <w:lang w:val="en-US"/>
+        </w:rPr>
+        <w:drawing>
+          <wp:inline distT="0" distB="0" distL="0" distR="0" wp14:anchorId="3E445CE2" wp14:editId="7113E2BB">
+            <wp:extent cx="5486400" cy="3246120"/>
+            <wp:effectExtent l="0" t="0" r="0" b="0"/>
+            <wp:docPr id="275369531" name="Picture 2"/>
+            <wp:cNvGraphicFramePr>
+              <a:graphicFrameLocks xmlns:a="http://schemas.openxmlformats.org/drawingml/2006/main" noChangeAspect="1"/>
+            </wp:cNvGraphicFramePr>
+            <a:graphic xmlns:a="http://schemas.openxmlformats.org/drawingml/2006/main">
+              <a:graphicData uri="http://schemas.openxmlformats.org/drawingml/2006/picture">
+                <pic:pic xmlns:pic="http://schemas.openxmlformats.org/drawingml/2006/picture">
+                  <pic:nvPicPr>
+                    <pic:cNvPr id="0" name="Picture 2"/>
+                    <pic:cNvPicPr>
+                      <a:picLocks noChangeAspect="1" noChangeArrowheads="1"/>
+                    </pic:cNvPicPr>
+                  </pic:nvPicPr>
+                  <pic:blipFill>
+                    <a:blip r:embed="rId9">
+                      <a:extLst>
+                        <a:ext uri="{28A0092B-C50C-407E-A947-70E740481C1C}">
+                          <a14:useLocalDpi xmlns:a14="http://schemas.microsoft.com/office/drawing/2010/main" val="0"/>
+                        </a:ext>
+                      </a:extLst>
+                    </a:blip>
+                    <a:srcRect/>
+                    <a:stretch>
+                      <a:fillRect/>
+                    </a:stretch>
+                  </pic:blipFill>
+                  <pic:spPr bwMode="auto">
+                    <a:xfrm>
+                      <a:off x="0" y="0"/>
+                      <a:ext cx="5486400" cy="3246120"/>
+                    </a:xfrm>
+                    <a:prstGeom prst="rect">
+                      <a:avLst/>
+                    </a:prstGeom>
+                    <a:noFill/>
+                  </pic:spPr>
+                </pic:pic>
+              </a:graphicData>
+            </a:graphic>
+          </wp:inline>
+        </w:drawing>
+      </w:r>
+    </w:p>
+    <w:p>
+      <w:pPr>
+        <w:spacing w:line="360" w:lineRule="auto"/>
+        <w:ind w:left="360"/>
+        <w:rPr>
+          <w:rFonts w:ascii="Arial" w:hAnsi="Arial" w:cs="Arial"/>
+          <w:sz w:val="24"/>
+          <w:szCs w:val="24"/>
+          <w:lang w:val="en-US"/>
+        </w:rPr>
+      </w:pPr>
+      <w:r>
+        <w:rPr>
+          <w:rFonts w:ascii="Arial" w:hAnsi="Arial" w:cs="Arial"/>
+          <w:b/>
+          <w:bCs/>
+          <w:sz w:val="24"/>
+          <w:szCs w:val="24"/>
+          <w:lang w:val="en-US"/>
+        </w:rPr>
+        <w:t>Figure 2</w:t>
+      </w:r>
+      <w:r>
+        <w:rPr>
+          <w:rFonts w:ascii="Arial" w:hAnsi="Arial" w:cs="Arial"/>
+          <w:sz w:val="24"/>
+          <w:szCs w:val="24"/>
+          <w:lang w:val="en-US"/>
+        </w:rPr>
+        <w:t xml:space="preserve">: </w:t>
+      </w:r>
+      <w:r>
+        <w:rPr>
+          <w:rFonts w:ascii="Arial" w:hAnsi="Arial" w:cs="Arial"/>
+          <w:i/>
+          <w:iCs/>
+          <w:sz w:val="24"/>
+          <w:szCs w:val="24"/>
+          <w:lang w:val="en-US"/>
+        </w:rPr>
+        <w:t>Polygon Adventure Pack</w:t>
+      </w:r>
+      <w:r>
+        <w:rPr>
+          <w:rFonts w:ascii="Arial" w:hAnsi="Arial" w:cs="Arial"/>
+          <w:i/>
+          <w:iCs/>
+          <w:sz w:val="24"/>
+          <w:szCs w:val="24"/>
+          <w:lang w:val="en-US"/>
+        </w:rPr>
+        <w:t xml:space="preserve"> (Campfire). Preview by </w:t>
+      </w:r>
+      <w:proofErr w:type="spellStart"/>
+      <w:r>
+        <w:rPr>
+          <w:rFonts w:ascii="Arial" w:hAnsi="Arial" w:cs="Arial"/>
+          <w:i/>
+          <w:iCs/>
+          <w:sz w:val="24"/>
+          <w:szCs w:val="24"/>
+          <w:lang w:val="en-US"/>
+        </w:rPr>
+        <w:t>Synty</w:t>
+      </w:r>
+      <w:proofErr w:type="spellEnd"/>
+    </w:p>
+    <w:p>
+      <w:pPr>
+        <w:spacing w:line="360" w:lineRule="auto"/>
+        <w:rPr>
+          <w:rFonts w:ascii="Arial" w:hAnsi="Arial" w:cs="Arial"/>
+          <w:sz w:val="24"/>
+          <w:szCs w:val="24"/>
+          <w:lang w:val="en-US"/>
+        </w:rPr>
+      </w:pPr>
+      <w:r>
+        <w:rPr>
+          <w:rFonts w:ascii="Arial" w:hAnsi="Arial" w:cs="Arial"/>
+          <w:sz w:val="24"/>
+          <w:szCs w:val="24"/>
+          <w:lang w:val="en-US"/>
+        </w:rPr>
+        <w:t xml:space="preserve">The gameplay style will be </w:t>
+      </w:r>
+      <w:proofErr w:type="gramStart"/>
+      <w:r>
+        <w:rPr>
+          <w:rFonts w:ascii="Arial" w:hAnsi="Arial" w:cs="Arial"/>
+          <w:sz w:val="24"/>
+          <w:szCs w:val="24"/>
+          <w:lang w:val="en-US"/>
+        </w:rPr>
+        <w:t>similar to</w:t>
+      </w:r>
+      <w:proofErr w:type="gramEnd"/>
+      <w:r>
+        <w:rPr>
+          <w:rFonts w:ascii="Arial" w:hAnsi="Arial" w:cs="Arial"/>
+          <w:sz w:val="24"/>
+          <w:szCs w:val="24"/>
+          <w:lang w:val="en-US"/>
+        </w:rPr>
+        <w:t xml:space="preserve"> POLYGON, and </w:t>
+      </w:r>
+      <w:r>
+        <w:rPr>
+          <w:rFonts w:ascii="Arial" w:hAnsi="Arial" w:cs="Arial"/>
+          <w:sz w:val="24"/>
+          <w:szCs w:val="24"/>
+          <w:lang w:val="en-US"/>
+        </w:rPr>
+        <w:t>both are tactical first</w:t>
+      </w:r>
+      <w:r>
+        <w:rPr>
+          <w:rFonts w:ascii="Arial" w:hAnsi="Arial" w:cs="Arial"/>
+          <w:sz w:val="24"/>
+          <w:szCs w:val="24"/>
+          <w:lang w:val="en-US"/>
+        </w:rPr>
+        <w:t>-</w:t>
+      </w:r>
+      <w:r>
+        <w:rPr>
+          <w:rFonts w:ascii="Arial" w:hAnsi="Arial" w:cs="Arial"/>
+          <w:sz w:val="24"/>
+          <w:szCs w:val="24"/>
+          <w:lang w:val="en-US"/>
+        </w:rPr>
+        <w:t xml:space="preserve">person shooter genre. The game </w:t>
+      </w:r>
+      <w:r>
+        <w:rPr>
+          <w:rFonts w:ascii="Arial" w:hAnsi="Arial" w:cs="Arial"/>
+          <w:sz w:val="24"/>
+          <w:szCs w:val="24"/>
+          <w:lang w:val="en-US"/>
+        </w:rPr>
+        <w:t xml:space="preserve">will feature responsive controls coupled with fast and fluid animation. The player can control the character to move, sprint, jump, crouch and shoot with </w:t>
+      </w:r>
+      <w:r>
+        <w:rPr>
+          <w:rFonts w:ascii="Arial" w:hAnsi="Arial" w:cs="Arial"/>
+          <w:sz w:val="24"/>
+          <w:szCs w:val="24"/>
+          <w:lang w:val="en-US"/>
+        </w:rPr>
+        <w:t xml:space="preserve">polygon weapons to match the game’s art style. The game will put </w:t>
+      </w:r>
+      <w:r>
+        <w:rPr>
+          <w:rFonts w:ascii="Arial" w:hAnsi="Arial" w:cs="Arial"/>
+          <w:sz w:val="24"/>
+          <w:szCs w:val="24"/>
+          <w:lang w:val="en-US"/>
+        </w:rPr>
+        <w:t>heavy emphasis on gunplay with impactful shots at every bullet strike</w:t>
+      </w:r>
+      <w:r>
+        <w:rPr>
+          <w:rFonts w:ascii="Arial" w:hAnsi="Arial" w:cs="Arial"/>
+          <w:sz w:val="24"/>
+          <w:szCs w:val="24"/>
+          <w:lang w:val="en-US"/>
+        </w:rPr>
+        <w:t>, shells ejecting from the gun, coupled with satisfying reload animations.</w:t>
+      </w:r>
+    </w:p>
+    <w:p>
+      <w:pPr>
+        <w:spacing w:line="360" w:lineRule="auto"/>
+        <w:jc w:val="center"/>
+        <w:rPr>
+          <w:rFonts w:ascii="Arial" w:hAnsi="Arial" w:cs="Arial"/>
+          <w:sz w:val="24"/>
+          <w:szCs w:val="24"/>
+          <w:lang w:val="en-US"/>
+        </w:rPr>
+      </w:pPr>
+      <w:r>
+        <w:rPr>
+          <w:noProof/>
+        </w:rPr>
+        <w:lastRenderedPageBreak/>
+        <w:drawing>
+          <wp:inline distT="0" distB="0" distL="0" distR="0" wp14:anchorId="03440B74" wp14:editId="34F607AA">
+            <wp:extent cx="5709920" cy="3211195"/>
+            <wp:effectExtent l="0" t="0" r="5080" b="8255"/>
+            <wp:docPr id="1218957140" name="Picture 3" descr="A video game of a soldier shooting an object&#10;&#10;Description automatically generated"/>
+            <wp:cNvGraphicFramePr>
+              <a:graphicFrameLocks xmlns:a="http://schemas.openxmlformats.org/drawingml/2006/main" noChangeAspect="1"/>
+            </wp:cNvGraphicFramePr>
+            <a:graphic xmlns:a="http://schemas.openxmlformats.org/drawingml/2006/main">
+              <a:graphicData uri="http://schemas.openxmlformats.org/drawingml/2006/picture">
+                <pic:pic xmlns:pic="http://schemas.openxmlformats.org/drawingml/2006/picture">
+                  <pic:nvPicPr>
+                    <pic:cNvPr id="1218957140" name="Picture 3" descr="A video game of a soldier shooting an object&#10;&#10;Description automatically generated"/>
+                    <pic:cNvPicPr>
+                      <a:picLocks noChangeAspect="1" noChangeArrowheads="1"/>
+                    </pic:cNvPicPr>
+                  </pic:nvPicPr>
+                  <pic:blipFill>
+                    <a:blip r:embed="rId10">
+                      <a:extLst>
+                        <a:ext uri="{28A0092B-C50C-407E-A947-70E740481C1C}">
+                          <a14:useLocalDpi xmlns:a14="http://schemas.microsoft.com/office/drawing/2010/main" val="0"/>
+                        </a:ext>
+                      </a:extLst>
+                    </a:blip>
+                    <a:srcRect/>
+                    <a:stretch>
+                      <a:fillRect/>
+                    </a:stretch>
+                  </pic:blipFill>
+                  <pic:spPr bwMode="auto">
+                    <a:xfrm>
+                      <a:off x="0" y="0"/>
+                      <a:ext cx="5709920" cy="3211195"/>
+                    </a:xfrm>
+                    <a:prstGeom prst="rect">
+                      <a:avLst/>
+                    </a:prstGeom>
+                    <a:noFill/>
+                    <a:ln>
+                      <a:noFill/>
+                    </a:ln>
+                  </pic:spPr>
+                </pic:pic>
+              </a:graphicData>
+            </a:graphic>
+          </wp:inline>
+        </w:drawing>
+      </w:r>
+    </w:p>
+    <w:p>
+      <w:pPr>
+        <w:spacing w:line="360" w:lineRule="auto"/>
+        <w:ind w:left="180"/>
+        <w:rPr>
+          <w:rFonts w:ascii="Arial" w:hAnsi="Arial" w:cs="Arial"/>
+          <w:sz w:val="24"/>
+          <w:szCs w:val="24"/>
+          <w:lang w:val="en-US"/>
+        </w:rPr>
+      </w:pPr>
+      <w:r>
+        <w:rPr>
+          <w:rFonts w:ascii="Arial" w:hAnsi="Arial" w:cs="Arial"/>
+          <w:b/>
+          <w:bCs/>
+          <w:sz w:val="24"/>
+          <w:szCs w:val="24"/>
+          <w:lang w:val="en-US"/>
+        </w:rPr>
+        <w:t>Figure 3</w:t>
+      </w:r>
+      <w:r>
+        <w:rPr>
+          <w:rFonts w:ascii="Arial" w:hAnsi="Arial" w:cs="Arial"/>
+          <w:sz w:val="24"/>
+          <w:szCs w:val="24"/>
+          <w:lang w:val="en-US"/>
+        </w:rPr>
+        <w:t xml:space="preserve">: </w:t>
+      </w:r>
+      <w:r>
+        <w:rPr>
+          <w:rFonts w:ascii="Arial" w:hAnsi="Arial" w:cs="Arial"/>
+          <w:i/>
+          <w:iCs/>
+          <w:sz w:val="24"/>
+          <w:szCs w:val="24"/>
+          <w:lang w:val="en-US"/>
+        </w:rPr>
+        <w:t>POLYGON</w:t>
+      </w:r>
+    </w:p>
+    <w:p>
+      <w:pPr>
+        <w:spacing w:line="360" w:lineRule="auto"/>
+        <w:jc w:val="center"/>
+        <w:rPr>
+          <w:rFonts w:ascii="Arial" w:hAnsi="Arial" w:cs="Arial"/>
+          <w:sz w:val="24"/>
+          <w:szCs w:val="24"/>
+          <w:lang w:val="en-US"/>
+        </w:rPr>
+      </w:pPr>
+      <w:r>
+        <w:rPr>
+          <w:rFonts w:ascii="Arial" w:hAnsi="Arial" w:cs="Arial"/>
+          <w:noProof/>
+          <w:sz w:val="24"/>
+          <w:szCs w:val="24"/>
+          <w:lang w:val="en-US"/>
+        </w:rPr>
+        <w:drawing>
+          <wp:inline distT="0" distB="0" distL="0" distR="0" wp14:anchorId="57E64A55" wp14:editId="3341E34A">
+            <wp:extent cx="5010150" cy="2819400"/>
+            <wp:effectExtent l="0" t="0" r="0" b="0"/>
+            <wp:docPr id="383417581" name="Picture 4"/>
+            <wp:cNvGraphicFramePr>
+              <a:graphicFrameLocks xmlns:a="http://schemas.openxmlformats.org/drawingml/2006/main" noChangeAspect="1"/>
+            </wp:cNvGraphicFramePr>
+            <a:graphic xmlns:a="http://schemas.openxmlformats.org/drawingml/2006/main">
+              <a:graphicData uri="http://schemas.openxmlformats.org/drawingml/2006/picture">
+                <pic:pic xmlns:pic="http://schemas.openxmlformats.org/drawingml/2006/picture">
+                  <pic:nvPicPr>
+                    <pic:cNvPr id="0" name="Picture 3"/>
+                    <pic:cNvPicPr>
+                      <a:picLocks noChangeAspect="1" noChangeArrowheads="1"/>
+                    </pic:cNvPicPr>
+                  </pic:nvPicPr>
+                  <pic:blipFill>
+                    <a:blip r:embed="rId11">
+                      <a:extLst>
+                        <a:ext uri="{28A0092B-C50C-407E-A947-70E740481C1C}">
+                          <a14:useLocalDpi xmlns:a14="http://schemas.microsoft.com/office/drawing/2010/main" val="0"/>
+                        </a:ext>
+                      </a:extLst>
+                    </a:blip>
+                    <a:srcRect/>
+                    <a:stretch>
+                      <a:fillRect/>
+                    </a:stretch>
+                  </pic:blipFill>
+                  <pic:spPr bwMode="auto">
+                    <a:xfrm>
+                      <a:off x="0" y="0"/>
+                      <a:ext cx="5010150" cy="2819400"/>
+                    </a:xfrm>
+                    <a:prstGeom prst="rect">
+                      <a:avLst/>
+                    </a:prstGeom>
+                    <a:noFill/>
+                  </pic:spPr>
+                </pic:pic>
+              </a:graphicData>
+            </a:graphic>
+          </wp:inline>
+        </w:drawing>
+      </w:r>
+    </w:p>
+    <w:p>
+      <w:pPr>
+        <w:spacing w:line="360" w:lineRule="auto"/>
+        <w:ind w:left="720"/>
+        <w:rPr>
+          <w:rFonts w:ascii="Arial" w:hAnsi="Arial" w:cs="Arial"/>
+          <w:sz w:val="24"/>
+          <w:szCs w:val="24"/>
+          <w:lang w:val="en-US"/>
+        </w:rPr>
+      </w:pPr>
+      <w:r>
+        <w:rPr>
+          <w:rFonts w:ascii="Arial" w:hAnsi="Arial" w:cs="Arial"/>
+          <w:b/>
+          <w:bCs/>
+          <w:sz w:val="24"/>
+          <w:szCs w:val="24"/>
+          <w:lang w:val="en-US"/>
+        </w:rPr>
+        <w:t>Figure 4</w:t>
+      </w:r>
+      <w:r>
+        <w:rPr>
+          <w:rFonts w:ascii="Arial" w:hAnsi="Arial" w:cs="Arial"/>
+          <w:sz w:val="24"/>
+          <w:szCs w:val="24"/>
+          <w:lang w:val="en-US"/>
+        </w:rPr>
+        <w:t xml:space="preserve">: </w:t>
+      </w:r>
+      <w:r>
+        <w:rPr>
+          <w:rFonts w:ascii="Arial" w:hAnsi="Arial" w:cs="Arial"/>
+          <w:i/>
+          <w:iCs/>
+          <w:sz w:val="24"/>
+          <w:szCs w:val="24"/>
+          <w:lang w:val="en-US"/>
+        </w:rPr>
+        <w:t>World War Polygon</w:t>
+      </w:r>
+    </w:p>
+    <w:p>
+      <w:pPr>
+        <w:rPr>
+          <w:rFonts w:ascii="Arial" w:hAnsi="Arial" w:cs="Arial"/>
+          <w:sz w:val="24"/>
+          <w:szCs w:val="24"/>
+          <w:lang w:val="en-US"/>
+        </w:rPr>
+      </w:pPr>
+      <w:r>
+        <w:rPr>
+          <w:rFonts w:ascii="Arial" w:hAnsi="Arial" w:cs="Arial"/>
+          <w:sz w:val="24"/>
+          <w:szCs w:val="24"/>
+          <w:lang w:val="en-US"/>
+        </w:rPr>
+        <w:br w:type="page"/>
+      </w:r>
+    </w:p>
+    <w:p>
+      <w:pPr>
+        <w:pStyle w:val="Heading2"/>
+        <w:rPr>
+          <w:sz w:val="28"/>
+          <w:szCs w:val="28"/>
+          <w:lang w:val="en-US"/>
+        </w:rPr>
+      </w:pPr>
+      <w:bookmarkStart w:id="12" w:name="_Toc140034060"/>
+      <w:r>
+        <w:rPr>
+          <w:sz w:val="28"/>
+          <w:szCs w:val="28"/>
+          <w:lang w:val="en-US"/>
+        </w:rPr>
+        <w:lastRenderedPageBreak/>
+        <w:t>4.2 Audio</w:t>
+      </w:r>
+      <w:bookmarkEnd w:id="12"/>
+    </w:p>
+    <w:p>
+      <w:pPr>
+        <w:spacing w:line="360" w:lineRule="auto"/>
+        <w:rPr>
+          <w:rFonts w:ascii="Arial" w:hAnsi="Arial" w:cs="Arial"/>
+          <w:sz w:val="24"/>
+          <w:szCs w:val="24"/>
+          <w:lang w:val="en-US"/>
+        </w:rPr>
+      </w:pPr>
+      <w:r>
+        <w:rPr>
+          <w:rFonts w:ascii="Arial" w:hAnsi="Arial" w:cs="Arial"/>
+          <w:sz w:val="24"/>
+          <w:szCs w:val="24"/>
+          <w:lang w:val="en-US"/>
+        </w:rPr>
+        <w:t xml:space="preserve">On the start menu, the game will play </w:t>
+      </w:r>
+      <w:proofErr w:type="gramStart"/>
+      <w:r>
+        <w:rPr>
+          <w:rFonts w:ascii="Arial" w:hAnsi="Arial" w:cs="Arial"/>
+          <w:sz w:val="24"/>
+          <w:szCs w:val="24"/>
+          <w:lang w:val="en-US"/>
+        </w:rPr>
+        <w:t>an orchestral</w:t>
+      </w:r>
+      <w:proofErr w:type="gramEnd"/>
+      <w:r>
+        <w:rPr>
+          <w:rFonts w:ascii="Arial" w:hAnsi="Arial" w:cs="Arial"/>
+          <w:sz w:val="24"/>
+          <w:szCs w:val="24"/>
+          <w:lang w:val="en-US"/>
+        </w:rPr>
+        <w:t xml:space="preserve"> music to set the mood of the player to get ready to play, </w:t>
+      </w:r>
+      <w:proofErr w:type="gramStart"/>
+      <w:r>
+        <w:rPr>
+          <w:rFonts w:ascii="Arial" w:hAnsi="Arial" w:cs="Arial"/>
+          <w:sz w:val="24"/>
+          <w:szCs w:val="24"/>
+          <w:lang w:val="en-US"/>
+        </w:rPr>
+        <w:t>similar to</w:t>
+      </w:r>
+      <w:proofErr w:type="gramEnd"/>
+      <w:r>
+        <w:rPr>
+          <w:rFonts w:ascii="Arial" w:hAnsi="Arial" w:cs="Arial"/>
+          <w:sz w:val="24"/>
+          <w:szCs w:val="24"/>
+          <w:lang w:val="en-US"/>
+        </w:rPr>
+        <w:t xml:space="preserve"> </w:t>
+      </w:r>
+      <w:proofErr w:type="spellStart"/>
+      <w:r>
+        <w:rPr>
+          <w:rFonts w:ascii="Arial" w:hAnsi="Arial" w:cs="Arial"/>
+          <w:sz w:val="24"/>
+          <w:szCs w:val="24"/>
+          <w:lang w:val="en-US"/>
+        </w:rPr>
+        <w:t>polyfield</w:t>
+      </w:r>
+      <w:proofErr w:type="spellEnd"/>
+      <w:r>
+        <w:rPr>
+          <w:rFonts w:ascii="Arial" w:hAnsi="Arial" w:cs="Arial"/>
+          <w:sz w:val="24"/>
+          <w:szCs w:val="24"/>
+          <w:lang w:val="en-US"/>
+        </w:rPr>
+        <w:t xml:space="preserve">. Once in the game, the </w:t>
+      </w:r>
+      <w:r>
+        <w:rPr>
+          <w:rFonts w:ascii="Arial" w:hAnsi="Arial" w:cs="Arial"/>
+          <w:sz w:val="24"/>
+          <w:szCs w:val="24"/>
+          <w:lang w:val="en-US"/>
+        </w:rPr>
+        <w:t xml:space="preserve">music will change between two states depending on the player’s </w:t>
+      </w:r>
+      <w:r>
+        <w:rPr>
+          <w:rFonts w:ascii="Arial" w:hAnsi="Arial" w:cs="Arial"/>
+          <w:sz w:val="24"/>
+          <w:szCs w:val="24"/>
+          <w:lang w:val="en-US"/>
+        </w:rPr>
+        <w:t>activity. If the player</w:t>
+      </w:r>
+      <w:r>
+        <w:rPr>
+          <w:rFonts w:ascii="Arial" w:hAnsi="Arial" w:cs="Arial"/>
+          <w:sz w:val="24"/>
+          <w:szCs w:val="24"/>
+          <w:lang w:val="en-US"/>
+        </w:rPr>
+        <w:t xml:space="preserve"> has encountered an enemy, the music will get louder with a fast tempo, otherwise the music will be </w:t>
+      </w:r>
+      <w:r>
+        <w:rPr>
+          <w:rFonts w:ascii="Arial" w:hAnsi="Arial" w:cs="Arial"/>
+          <w:sz w:val="24"/>
+          <w:szCs w:val="24"/>
+          <w:lang w:val="en-US"/>
+        </w:rPr>
+        <w:t>almost quiet with a mellow tone.</w:t>
+      </w:r>
+    </w:p>
+    <w:p>
+      <w:pPr>
+        <w:spacing w:line="360" w:lineRule="auto"/>
+        <w:rPr>
+          <w:rFonts w:ascii="Arial" w:hAnsi="Arial" w:cs="Arial"/>
+          <w:sz w:val="24"/>
+          <w:szCs w:val="24"/>
+          <w:lang w:val="en-US"/>
+        </w:rPr>
+      </w:pPr>
+      <w:r>
+        <w:rPr>
+          <w:rFonts w:ascii="Arial" w:hAnsi="Arial" w:cs="Arial"/>
+          <w:sz w:val="24"/>
+          <w:szCs w:val="24"/>
+          <w:lang w:val="en-US"/>
+        </w:rPr>
+        <w:t xml:space="preserve">As for the environment, the sound will portray a feeling of an isolated </w:t>
+      </w:r>
+      <w:r>
+        <w:rPr>
+          <w:rFonts w:ascii="Arial" w:hAnsi="Arial" w:cs="Arial"/>
+          <w:sz w:val="24"/>
+          <w:szCs w:val="24"/>
+          <w:lang w:val="en-US"/>
+        </w:rPr>
+        <w:t xml:space="preserve">scene. The game will rely heavily on atmospheric </w:t>
+      </w:r>
+      <w:proofErr w:type="gramStart"/>
+      <w:r>
+        <w:rPr>
+          <w:rFonts w:ascii="Arial" w:hAnsi="Arial" w:cs="Arial"/>
+          <w:sz w:val="24"/>
+          <w:szCs w:val="24"/>
+          <w:lang w:val="en-US"/>
+        </w:rPr>
+        <w:t>sound</w:t>
+      </w:r>
+      <w:proofErr w:type="gramEnd"/>
+      <w:r>
+        <w:rPr>
+          <w:rFonts w:ascii="Arial" w:hAnsi="Arial" w:cs="Arial"/>
+          <w:sz w:val="24"/>
+          <w:szCs w:val="24"/>
+          <w:lang w:val="en-US"/>
+        </w:rPr>
+        <w:t xml:space="preserve"> giving the player a sense of dread and ‘stress’ that there may be </w:t>
+      </w:r>
+      <w:r>
+        <w:rPr>
+          <w:rFonts w:ascii="Arial" w:hAnsi="Arial" w:cs="Arial"/>
+          <w:sz w:val="24"/>
+          <w:szCs w:val="24"/>
+          <w:lang w:val="en-US"/>
+        </w:rPr>
+        <w:t xml:space="preserve">something right round the corner. Most of the sounds will play at random intervals so that the player may not </w:t>
+      </w:r>
+      <w:r>
+        <w:rPr>
+          <w:rFonts w:ascii="Arial" w:hAnsi="Arial" w:cs="Arial"/>
+          <w:sz w:val="24"/>
+          <w:szCs w:val="24"/>
+          <w:lang w:val="en-US"/>
+        </w:rPr>
+        <w:t xml:space="preserve">find the audio cues predictable, but with </w:t>
+      </w:r>
+      <w:r>
+        <w:rPr>
+          <w:rFonts w:ascii="Arial" w:hAnsi="Arial" w:cs="Arial"/>
+          <w:sz w:val="24"/>
+          <w:szCs w:val="24"/>
+          <w:lang w:val="en-US"/>
+        </w:rPr>
+        <w:t>random intervals to make them organic and not part of a predictable algorithm.</w:t>
+      </w:r>
+    </w:p>
+    <w:p>
+      <w:pPr>
+        <w:pStyle w:val="Heading2"/>
+        <w:rPr>
+          <w:sz w:val="28"/>
+          <w:szCs w:val="28"/>
+          <w:lang w:val="en-US"/>
+        </w:rPr>
+      </w:pPr>
+      <w:bookmarkStart w:id="13" w:name="_Toc140034061"/>
+      <w:r>
+        <w:rPr>
+          <w:sz w:val="28"/>
+          <w:szCs w:val="28"/>
+          <w:lang w:val="en-US"/>
+        </w:rPr>
+        <w:t>4.3 Front End</w:t>
+      </w:r>
+      <w:bookmarkEnd w:id="13"/>
+    </w:p>
+    <w:p>
+      <w:pPr>
+        <w:spacing w:line="360" w:lineRule="auto"/>
+        <w:rPr>
+          <w:rFonts w:ascii="Arial" w:hAnsi="Arial" w:cs="Arial"/>
+          <w:sz w:val="24"/>
+          <w:szCs w:val="24"/>
+          <w:lang w:val="en-US"/>
+        </w:rPr>
+      </w:pPr>
+      <w:r>
+        <w:rPr>
+          <w:rFonts w:ascii="Arial" w:hAnsi="Arial" w:cs="Arial"/>
+          <w:sz w:val="24"/>
+          <w:szCs w:val="24"/>
+          <w:lang w:val="en-US"/>
+        </w:rPr>
+        <w:t xml:space="preserve">Upon starting the game, the player will be greeted with the start menu and </w:t>
+      </w:r>
+      <w:proofErr w:type="gramStart"/>
+      <w:r>
+        <w:rPr>
+          <w:rFonts w:ascii="Arial" w:hAnsi="Arial" w:cs="Arial"/>
+          <w:sz w:val="24"/>
+          <w:szCs w:val="24"/>
+          <w:lang w:val="en-US"/>
+        </w:rPr>
+        <w:t>a beautiful</w:t>
+      </w:r>
+      <w:proofErr w:type="gramEnd"/>
+      <w:r>
+        <w:rPr>
+          <w:rFonts w:ascii="Arial" w:hAnsi="Arial" w:cs="Arial"/>
+          <w:sz w:val="24"/>
+          <w:szCs w:val="24"/>
+          <w:lang w:val="en-US"/>
+        </w:rPr>
+        <w:t xml:space="preserve"> artwork in the background to invite the </w:t>
+      </w:r>
+      <w:r>
+        <w:rPr>
+          <w:rFonts w:ascii="Arial" w:hAnsi="Arial" w:cs="Arial"/>
+          <w:sz w:val="24"/>
+          <w:szCs w:val="24"/>
+          <w:lang w:val="en-US"/>
+        </w:rPr>
+        <w:t xml:space="preserve">player to play the game. The menu UI will </w:t>
+      </w:r>
+      <w:r>
+        <w:rPr>
+          <w:rFonts w:ascii="Arial" w:hAnsi="Arial" w:cs="Arial"/>
+          <w:sz w:val="24"/>
+          <w:szCs w:val="24"/>
+          <w:lang w:val="en-US"/>
+        </w:rPr>
+        <w:t>consist</w:t>
+      </w:r>
+      <w:r>
+        <w:rPr>
+          <w:rFonts w:ascii="Arial" w:hAnsi="Arial" w:cs="Arial"/>
+          <w:sz w:val="24"/>
+          <w:szCs w:val="24"/>
+          <w:lang w:val="en-US"/>
+        </w:rPr>
+        <w:t xml:space="preserve"> of a ‘Start’, ‘Settings’ </w:t>
+      </w:r>
+      <w:r>
+        <w:rPr>
+          <w:rFonts w:ascii="Arial" w:hAnsi="Arial" w:cs="Arial"/>
+          <w:sz w:val="24"/>
+          <w:szCs w:val="24"/>
+          <w:lang w:val="en-US"/>
+        </w:rPr>
+        <w:t>and ‘Exit’ buttons</w:t>
+      </w:r>
+      <w:r>
+        <w:rPr>
+          <w:rFonts w:ascii="Arial" w:hAnsi="Arial" w:cs="Arial"/>
+          <w:sz w:val="24"/>
+          <w:szCs w:val="24"/>
+          <w:lang w:val="en-US"/>
+        </w:rPr>
+        <w:t>.</w:t>
+      </w:r>
+      <w:r>
+        <w:rPr>
+          <w:rFonts w:ascii="Arial" w:hAnsi="Arial" w:cs="Arial"/>
+          <w:sz w:val="24"/>
+          <w:szCs w:val="24"/>
+          <w:lang w:val="en-US"/>
+        </w:rPr>
+        <w:t xml:space="preserve"> The</w:t>
+      </w:r>
+      <w:r>
+        <w:rPr>
+          <w:rFonts w:ascii="Arial" w:hAnsi="Arial" w:cs="Arial"/>
+          <w:sz w:val="24"/>
+          <w:szCs w:val="24"/>
+          <w:lang w:val="en-US"/>
+        </w:rPr>
+        <w:t>se buttons lead to a second menu page as shown in the wireframe below:</w:t>
+      </w:r>
+    </w:p>
+    <w:p>
+      <w:pPr>
+        <w:spacing w:line="360" w:lineRule="auto"/>
+        <w:rPr>
+          <w:rFonts w:ascii="Arial" w:hAnsi="Arial" w:cs="Arial"/>
+          <w:sz w:val="24"/>
+          <w:szCs w:val="24"/>
+          <w:lang w:val="en-US"/>
+        </w:rPr>
+      </w:pPr>
+      <w:r>
+        <w:rPr>
+          <w:rFonts w:ascii="Arial" w:hAnsi="Arial" w:cs="Arial"/>
+          <w:noProof/>
+          <w:sz w:val="24"/>
+          <w:szCs w:val="24"/>
+          <w:lang w:val="en-US"/>
+        </w:rPr>
+        <w:drawing>
+          <wp:inline distT="0" distB="0" distL="0" distR="0" wp14:anchorId="0930E1A8" wp14:editId="4AB74877">
+            <wp:extent cx="5852160" cy="2926080"/>
+            <wp:effectExtent l="0" t="0" r="0" b="7620"/>
+            <wp:docPr id="1494089855" name="Picture 5"/>
+            <wp:cNvGraphicFramePr>
+              <a:graphicFrameLocks xmlns:a="http://schemas.openxmlformats.org/drawingml/2006/main" noChangeAspect="1"/>
+            </wp:cNvGraphicFramePr>
+            <a:graphic xmlns:a="http://schemas.openxmlformats.org/drawingml/2006/main">
+              <a:graphicData uri="http://schemas.openxmlformats.org/drawingml/2006/picture">
+                <pic:pic xmlns:pic="http://schemas.openxmlformats.org/drawingml/2006/picture">
+                  <pic:nvPicPr>
+                    <pic:cNvPr id="0" name="Picture 4"/>
+                    <pic:cNvPicPr>
+                      <a:picLocks noChangeAspect="1" noChangeArrowheads="1"/>
+                    </pic:cNvPicPr>
+                  </pic:nvPicPr>
+                  <pic:blipFill>
+                    <a:blip r:embed="rId12" cstate="print">
+                      <a:extLst>
+                        <a:ext uri="{28A0092B-C50C-407E-A947-70E740481C1C}">
+                          <a14:useLocalDpi xmlns:a14="http://schemas.microsoft.com/office/drawing/2010/main" val="0"/>
+                        </a:ext>
+                      </a:extLst>
+                    </a:blip>
+                    <a:srcRect/>
+                    <a:stretch>
+                      <a:fillRect/>
+                    </a:stretch>
+                  </pic:blipFill>
+                  <pic:spPr bwMode="auto">
+                    <a:xfrm>
+                      <a:off x="0" y="0"/>
+                      <a:ext cx="5852160" cy="2926080"/>
+                    </a:xfrm>
+                    <a:prstGeom prst="rect">
+                      <a:avLst/>
+                    </a:prstGeom>
+                    <a:noFill/>
+                  </pic:spPr>
+                </pic:pic>
+              </a:graphicData>
+            </a:graphic>
+          </wp:inline>
+        </w:drawing>
+      </w:r>
+    </w:p>
+    <w:p>
+      <w:pPr>
+        <w:spacing w:line="360" w:lineRule="auto"/>
+        <w:rPr>
+          <w:rFonts w:ascii="Arial" w:hAnsi="Arial" w:cs="Arial"/>
+          <w:sz w:val="24"/>
+          <w:szCs w:val="24"/>
+          <w:lang w:val="en-US"/>
+        </w:rPr>
+      </w:pPr>
+      <w:r>
+        <w:rPr>
+          <w:rFonts w:ascii="Arial" w:hAnsi="Arial" w:cs="Arial"/>
+          <w:b/>
+          <w:bCs/>
+          <w:sz w:val="24"/>
+          <w:szCs w:val="24"/>
+          <w:lang w:val="en-US"/>
+        </w:rPr>
+        <w:t>Figure 5</w:t>
+      </w:r>
+      <w:r>
+        <w:rPr>
+          <w:rFonts w:ascii="Arial" w:hAnsi="Arial" w:cs="Arial"/>
+          <w:sz w:val="24"/>
+          <w:szCs w:val="24"/>
+          <w:lang w:val="en-US"/>
+        </w:rPr>
+        <w:t xml:space="preserve">: </w:t>
+      </w:r>
+      <w:r>
+        <w:rPr>
+          <w:rFonts w:ascii="Arial" w:hAnsi="Arial" w:cs="Arial"/>
+          <w:i/>
+          <w:iCs/>
+          <w:sz w:val="24"/>
+          <w:szCs w:val="24"/>
+          <w:lang w:val="en-US"/>
+        </w:rPr>
+        <w:t>Start Menu Wireframe</w:t>
+      </w:r>
+    </w:p>
+    <w:p>
+      <w:pPr>
+        <w:spacing w:line="360" w:lineRule="auto"/>
+        <w:rPr>
+          <w:rFonts w:ascii="Arial" w:hAnsi="Arial" w:cs="Arial"/>
+          <w:sz w:val="24"/>
+          <w:szCs w:val="24"/>
+          <w:lang w:val="en-US"/>
+        </w:rPr>
+      </w:pPr>
+      <w:r>
+        <w:rPr>
+          <w:rFonts w:ascii="Arial" w:hAnsi="Arial" w:cs="Arial"/>
+          <w:sz w:val="24"/>
+          <w:szCs w:val="24"/>
+          <w:lang w:val="en-US"/>
+        </w:rPr>
+        <w:lastRenderedPageBreak/>
+        <w:t xml:space="preserve">The game will feature a simple HUD system with </w:t>
+      </w:r>
+      <w:proofErr w:type="gramStart"/>
+      <w:r>
+        <w:rPr>
+          <w:rFonts w:ascii="Arial" w:hAnsi="Arial" w:cs="Arial"/>
+          <w:sz w:val="24"/>
+          <w:szCs w:val="24"/>
+          <w:lang w:val="en-US"/>
+        </w:rPr>
+        <w:t>a slight</w:t>
+      </w:r>
+      <w:proofErr w:type="gramEnd"/>
+      <w:r>
+        <w:rPr>
+          <w:rFonts w:ascii="Arial" w:hAnsi="Arial" w:cs="Arial"/>
+          <w:sz w:val="24"/>
+          <w:szCs w:val="24"/>
+          <w:lang w:val="en-US"/>
+        </w:rPr>
+        <w:t xml:space="preserve"> transparency to allow the </w:t>
+      </w:r>
+      <w:r>
+        <w:rPr>
+          <w:rFonts w:ascii="Arial" w:hAnsi="Arial" w:cs="Arial"/>
+          <w:sz w:val="24"/>
+          <w:szCs w:val="24"/>
+          <w:lang w:val="en-US"/>
+        </w:rPr>
+        <w:t>player to immersive themselves in the gameplay without being distracted by a complicated HUD</w:t>
+      </w:r>
+      <w:r>
+        <w:rPr>
+          <w:rFonts w:ascii="Arial" w:hAnsi="Arial" w:cs="Arial"/>
+          <w:sz w:val="24"/>
+          <w:szCs w:val="24"/>
+          <w:lang w:val="en-US"/>
+        </w:rPr>
+        <w:t>. It consists of the health bar, ammo bar and weapon selection slots as shown in the illustration below:</w:t>
+      </w:r>
+    </w:p>
+    <w:p>
+      <w:pPr>
+        <w:spacing w:line="360" w:lineRule="auto"/>
+        <w:jc w:val="center"/>
+        <w:rPr>
+          <w:rFonts w:ascii="Arial" w:hAnsi="Arial" w:cs="Arial"/>
+          <w:sz w:val="24"/>
+          <w:szCs w:val="24"/>
+          <w:lang w:val="en-US"/>
+        </w:rPr>
+      </w:pPr>
+      <w:r>
+        <w:rPr>
+          <w:noProof/>
+        </w:rPr>
+        <w:drawing>
+          <wp:inline distT="0" distB="0" distL="0" distR="0" wp14:anchorId="4FF04A10" wp14:editId="7698C83C">
+            <wp:extent cx="5577840" cy="2788920"/>
+            <wp:effectExtent l="0" t="0" r="3810" b="0"/>
+            <wp:docPr id="1480889038" name="Picture 6" descr="Dead Man's Maze - HUD"/>
+            <wp:cNvGraphicFramePr>
+              <a:graphicFrameLocks xmlns:a="http://schemas.openxmlformats.org/drawingml/2006/main" noChangeAspect="1"/>
+            </wp:cNvGraphicFramePr>
+            <a:graphic xmlns:a="http://schemas.openxmlformats.org/drawingml/2006/main">
+              <a:graphicData uri="http://schemas.openxmlformats.org/drawingml/2006/picture">
+                <pic:pic xmlns:pic="http://schemas.openxmlformats.org/drawingml/2006/picture">
+                  <pic:nvPicPr>
+                    <pic:cNvPr id="0" name="Picture 29" descr="Dead Man's Maze - HUD"/>
+                    <pic:cNvPicPr>
+                      <a:picLocks noChangeAspect="1" noChangeArrowheads="1"/>
+                    </pic:cNvPicPr>
+                  </pic:nvPicPr>
+                  <pic:blipFill>
+                    <a:blip r:embed="rId13" cstate="print">
+                      <a:extLst>
+                        <a:ext uri="{28A0092B-C50C-407E-A947-70E740481C1C}">
+                          <a14:useLocalDpi xmlns:a14="http://schemas.microsoft.com/office/drawing/2010/main" val="0"/>
+                        </a:ext>
+                      </a:extLst>
+                    </a:blip>
+                    <a:srcRect/>
+                    <a:stretch>
+                      <a:fillRect/>
+                    </a:stretch>
+                  </pic:blipFill>
+                  <pic:spPr bwMode="auto">
+                    <a:xfrm>
+                      <a:off x="0" y="0"/>
+                      <a:ext cx="5577840" cy="2788920"/>
+                    </a:xfrm>
+                    <a:prstGeom prst="rect">
+                      <a:avLst/>
+                    </a:prstGeom>
+                    <a:noFill/>
+                    <a:ln>
+                      <a:noFill/>
+                    </a:ln>
+                  </pic:spPr>
+                </pic:pic>
+              </a:graphicData>
+            </a:graphic>
+          </wp:inline>
+        </w:drawing>
+      </w:r>
+    </w:p>
+    <w:p>
+      <w:pPr>
+        <w:spacing w:line="360" w:lineRule="auto"/>
+        <w:rPr>
+          <w:rFonts w:ascii="Arial" w:hAnsi="Arial" w:cs="Arial"/>
+          <w:i/>
+          <w:iCs/>
+          <w:sz w:val="24"/>
+          <w:szCs w:val="24"/>
+          <w:lang w:val="en-US"/>
+        </w:rPr>
+      </w:pPr>
+      <w:r>
+        <w:rPr>
+          <w:rFonts w:ascii="Arial" w:hAnsi="Arial" w:cs="Arial"/>
+          <w:b/>
+          <w:bCs/>
+          <w:sz w:val="24"/>
+          <w:szCs w:val="24"/>
+          <w:lang w:val="en-US"/>
+        </w:rPr>
+        <w:t xml:space="preserve">Figure </w:t>
+      </w:r>
+      <w:r>
+        <w:rPr>
+          <w:rFonts w:ascii="Arial" w:hAnsi="Arial" w:cs="Arial"/>
+          <w:b/>
+          <w:bCs/>
+          <w:sz w:val="24"/>
+          <w:szCs w:val="24"/>
+          <w:lang w:val="en-US"/>
+        </w:rPr>
+        <w:t>6</w:t>
+      </w:r>
+      <w:r>
+        <w:rPr>
+          <w:rFonts w:ascii="Arial" w:hAnsi="Arial" w:cs="Arial"/>
+          <w:sz w:val="24"/>
+          <w:szCs w:val="24"/>
+          <w:lang w:val="en-US"/>
+        </w:rPr>
+        <w:t xml:space="preserve">: </w:t>
+      </w:r>
+      <w:r>
+        <w:rPr>
+          <w:rFonts w:ascii="Arial" w:hAnsi="Arial" w:cs="Arial"/>
+          <w:i/>
+          <w:iCs/>
+          <w:sz w:val="24"/>
+          <w:szCs w:val="24"/>
+          <w:lang w:val="en-US"/>
+        </w:rPr>
+        <w:t>Gameplay with HUD illustration</w:t>
+      </w:r>
+    </w:p>
+    <w:p>
+      <w:pPr>
+        <w:rPr>
+          <w:rFonts w:ascii="Arial" w:hAnsi="Arial" w:cs="Arial"/>
+          <w:sz w:val="24"/>
+          <w:szCs w:val="24"/>
+          <w:lang w:val="en-US"/>
+        </w:rPr>
+      </w:pPr>
+      <w:r>
+        <w:rPr>
+          <w:rFonts w:ascii="Arial" w:hAnsi="Arial" w:cs="Arial"/>
+          <w:sz w:val="24"/>
+          <w:szCs w:val="24"/>
+          <w:lang w:val="en-US"/>
+        </w:rPr>
+        <w:br w:type="page"/>
+      </w:r>
+    </w:p>
+    <w:p>
+      <w:pPr>
+        <w:pStyle w:val="Heading1"/>
+        <w:rPr>
+          <w:lang w:val="en-US"/>
+        </w:rPr>
+      </w:pPr>
+      <w:r>
+        <w:rPr>
+          <w:lang w:val="en-US"/>
+        </w:rPr>
+        <w:lastRenderedPageBreak/>
+        <w:t>5. Production</w:t>
+      </w:r>
+    </w:p>
+    <w:p>
+      <w:pPr>
+        <w:spacing w:line="360" w:lineRule="auto"/>
+        <w:rPr>
+          <w:rFonts w:ascii="Arial" w:hAnsi="Arial" w:cs="Arial"/>
+          <w:sz w:val="24"/>
+          <w:szCs w:val="24"/>
+          <w:lang w:val="en-US"/>
+        </w:rPr>
+      </w:pPr>
+    </w:p>
+    <w:p>
+      <w:pPr>
+        <w:pStyle w:val="Heading2"/>
+        <w:rPr>
+          <w:sz w:val="28"/>
+          <w:szCs w:val="28"/>
+          <w:lang w:val="en-US"/>
+        </w:rPr>
+      </w:pPr>
+      <w:r>
+        <w:rPr>
+          <w:sz w:val="28"/>
+          <w:szCs w:val="28"/>
+          <w:lang w:val="en-US"/>
+        </w:rPr>
+        <w:t>5.1 SWOT Analysis</w:t>
+      </w:r>
+    </w:p>
+    <w:p>
+      <w:pPr>
+        <w:spacing w:line="360" w:lineRule="auto"/>
+        <w:rPr>
+          <w:rFonts w:ascii="Arial" w:hAnsi="Arial" w:cs="Arial"/>
+          <w:sz w:val="24"/>
+          <w:szCs w:val="24"/>
+          <w:lang w:val="en-US"/>
+        </w:rPr>
+      </w:pPr>
+    </w:p>
+    <w:p>
+      <w:pPr>
+        <w:pStyle w:val="Heading2"/>
+        <w:rPr>
+          <w:sz w:val="28"/>
+          <w:szCs w:val="28"/>
+          <w:lang w:val="en-US"/>
+        </w:rPr>
+      </w:pPr>
+      <w:r>
+        <w:rPr>
+          <w:sz w:val="28"/>
+          <w:szCs w:val="28"/>
+          <w:lang w:val="en-US"/>
+        </w:rPr>
+        <w:t>5.2 Production Schedule</w:t>
+      </w:r>
+    </w:p>
+    <w:p>
+      <w:pPr>
+        <w:spacing w:line="360" w:lineRule="auto"/>
+        <w:rPr>
+          <w:rFonts w:ascii="Arial" w:hAnsi="Arial" w:cs="Arial"/>
+          <w:sz w:val="24"/>
+          <w:szCs w:val="24"/>
+          <w:lang w:val="en-US"/>
+        </w:rPr>
+      </w:pPr>
+    </w:p>
+    <w:p>
+      <w:pPr>
+        <w:pStyle w:val="Heading1"/>
+        <w:rPr>
+          <w:lang w:val="en-US"/>
+        </w:rPr>
+      </w:pPr>
+      <w:r>
+        <w:rPr>
+          <w:lang w:val="en-US"/>
+        </w:rPr>
+        <w:t xml:space="preserve">6. </w:t>
+      </w:r>
+      <w:proofErr w:type="spellStart"/>
+      <w:r>
+        <w:rPr>
+          <w:lang w:val="en-US"/>
+        </w:rPr>
+        <w:t>Protyping</w:t>
+      </w:r>
+      <w:proofErr w:type="spellEnd"/>
+    </w:p>
+    <w:p>
+      <w:pPr>
+        <w:spacing w:line="360" w:lineRule="auto"/>
+        <w:rPr>
+          <w:rFonts w:ascii="Arial" w:hAnsi="Arial" w:cs="Arial"/>
+          <w:sz w:val="24"/>
+          <w:szCs w:val="24"/>
+          <w:lang w:val="en-US"/>
+        </w:rPr>
+      </w:pPr>
+    </w:p>
+    <w:p>
+      <w:pPr>
+        <w:spacing w:line="360" w:lineRule="auto"/>
+        <w:rPr>
+          <w:rFonts w:ascii="Arial" w:hAnsi="Arial" w:cs="Arial"/>
+          <w:sz w:val="24"/>
+          <w:szCs w:val="24"/>
+          <w:lang w:val="en-US"/>
+        </w:rPr>
+      </w:pPr>
+    </w:p>
+    <w:p>
+      <w:pPr>
+        <w:pStyle w:val="Heading1"/>
+        <w:rPr>
+          <w:lang w:val="en-US"/>
+        </w:rPr>
+      </w:pPr>
+      <w:r>
+        <w:rPr>
+          <w:lang w:val="en-US"/>
+        </w:rPr>
+        <w:t>7. List of All Assets</w:t>
+      </w:r>
+    </w:p>
+    <w:p>
+      <w:pPr>
+        <w:spacing w:line="360" w:lineRule="auto"/>
+        <w:rPr>
+          <w:rFonts w:ascii="Arial" w:hAnsi="Arial" w:cs="Arial"/>
+          <w:sz w:val="24"/>
+          <w:szCs w:val="24"/>
+          <w:lang w:val="en-US"/>
+        </w:rPr>
+      </w:pPr>
+    </w:p>
+    <w:p>
+      <w:pPr>
+        <w:spacing w:line="360" w:lineRule="auto"/>
+        <w:rPr>
+          <w:rFonts w:ascii="Arial" w:hAnsi="Arial" w:cs="Arial"/>
+          <w:sz w:val="24"/>
+          <w:szCs w:val="24"/>
+          <w:lang w:val="en-US"/>
+        </w:rPr>
+      </w:pPr>
+    </w:p>
+    <w:p>
+      <w:pPr>
+        <w:spacing w:line="360" w:lineRule="auto"/>
+        <w:rPr>
+          <w:rFonts w:ascii="Arial" w:hAnsi="Arial" w:cs="Arial"/>
+          <w:sz w:val="24"/>
+          <w:szCs w:val="24"/>
+          <w:lang w:val="en-US"/>
+        </w:rPr>
+      </w:pPr>
+    </w:p>
+    <w:p>
+      <w:pPr>
+        <w:pStyle w:val="Heading1"/>
+        <w:rPr>
+          <w:lang w:val="en-US"/>
+        </w:rPr>
+      </w:pPr>
+      <w:r>
+        <w:rPr>
+          <w:lang w:val="en-US"/>
+        </w:rPr>
+        <w:t>8. The Team</w:t>
+      </w:r>
+    </w:p>
+    <w:p>
+      <w:pPr>
+        <w:rPr>
+          <w:lang w:val="en-US"/>
+        </w:rPr>
+      </w:pPr>
+    </w:p>
+    <w:tbl>
+      <w:tblPr>
+        <w:tblStyle w:val="TableGrid"/>
+        <w:tblW w:w="0" w:type="auto"/>
+        <w:tblLook w:val="04A0" w:firstRow="1" w:lastRow="0" w:firstColumn="1" w:lastColumn="0" w:noHBand="0" w:noVBand="1"/>
+      </w:tblPr>
+      <w:tblGrid>
+        <w:gridCol w:w="3116"/>
+        <w:gridCol w:w="3117"/>
+        <w:gridCol w:w="1772"/>
+      </w:tblGrid>
+      <w:tr>
+        <w:tc>
+          <w:tcPr>
+            <w:tcW w:w="3116" w:type="dxa"/>
+          </w:tcPr>
+          <w:p>
+            <w:pPr>
+              <w:spacing w:line="360" w:lineRule="auto"/>
+              <w:jc w:val="center"/>
+              <w:rPr>
+                <w:rFonts w:ascii="Arial" w:hAnsi="Arial" w:cs="Arial"/>
+                <w:b/>
+                <w:bCs/>
+                <w:sz w:val="24"/>
+                <w:szCs w:val="24"/>
+                <w:lang w:val="en-US"/>
+              </w:rPr>
+            </w:pPr>
+            <w:r>
+              <w:rPr>
+                <w:rFonts w:ascii="Arial" w:hAnsi="Arial" w:cs="Arial"/>
+                <w:b/>
+                <w:bCs/>
+                <w:sz w:val="24"/>
+                <w:szCs w:val="24"/>
+                <w:lang w:val="en-US"/>
+              </w:rPr>
+              <w:t>Role</w:t>
+            </w:r>
+          </w:p>
+        </w:tc>
+        <w:tc>
+          <w:tcPr>
+            <w:tcW w:w="3117" w:type="dxa"/>
+          </w:tcPr>
+          <w:p>
+            <w:pPr>
+              <w:spacing w:line="360" w:lineRule="auto"/>
+              <w:jc w:val="center"/>
+              <w:rPr>
+                <w:rFonts w:ascii="Arial" w:hAnsi="Arial" w:cs="Arial"/>
+                <w:b/>
+                <w:bCs/>
+                <w:sz w:val="24"/>
+                <w:szCs w:val="24"/>
+                <w:lang w:val="en-US"/>
+              </w:rPr>
+            </w:pPr>
+            <w:r>
+              <w:rPr>
+                <w:rFonts w:ascii="Arial" w:hAnsi="Arial" w:cs="Arial"/>
+                <w:b/>
+                <w:bCs/>
+                <w:sz w:val="24"/>
+                <w:szCs w:val="24"/>
+                <w:lang w:val="en-US"/>
+              </w:rPr>
+              <w:t>Name</w:t>
+            </w:r>
+          </w:p>
+        </w:tc>
+        <w:tc>
+          <w:tcPr>
+            <w:tcW w:w="1772" w:type="dxa"/>
+          </w:tcPr>
+          <w:p>
+            <w:pPr>
+              <w:spacing w:line="360" w:lineRule="auto"/>
+              <w:jc w:val="center"/>
+              <w:rPr>
+                <w:rFonts w:ascii="Arial" w:hAnsi="Arial" w:cs="Arial"/>
+                <w:b/>
+                <w:bCs/>
+                <w:sz w:val="24"/>
+                <w:szCs w:val="24"/>
+                <w:lang w:val="en-US"/>
+              </w:rPr>
+            </w:pPr>
+            <w:r>
+              <w:rPr>
+                <w:rFonts w:ascii="Arial" w:hAnsi="Arial" w:cs="Arial"/>
+                <w:b/>
+                <w:bCs/>
+                <w:sz w:val="24"/>
+                <w:szCs w:val="24"/>
+                <w:lang w:val="en-US"/>
+              </w:rPr>
+              <w:t>ID</w:t>
+            </w:r>
+          </w:p>
+        </w:tc>
+      </w:tr>
+      <w:tr>
+        <w:tc>
+          <w:tcPr>
+            <w:tcW w:w="3116" w:type="dxa"/>
+          </w:tcPr>
+          <w:p>
+            <w:pPr>
+              <w:spacing w:line="360" w:lineRule="auto"/>
+              <w:rPr>
+                <w:rFonts w:ascii="Arial" w:hAnsi="Arial" w:cs="Arial"/>
+                <w:sz w:val="24"/>
+                <w:szCs w:val="24"/>
+                <w:lang w:val="en-US"/>
+              </w:rPr>
+            </w:pPr>
+            <w:r>
+              <w:rPr>
+                <w:rFonts w:ascii="Arial" w:hAnsi="Arial" w:cs="Arial"/>
+                <w:sz w:val="24"/>
+                <w:szCs w:val="24"/>
+                <w:lang w:val="en-US"/>
+              </w:rPr>
+              <w:t>Project Manager</w:t>
+            </w:r>
+          </w:p>
+        </w:tc>
+        <w:tc>
+          <w:tcPr>
+            <w:tcW w:w="3117" w:type="dxa"/>
+          </w:tcPr>
+          <w:p>
+            <w:pPr>
+              <w:spacing w:line="360" w:lineRule="auto"/>
+              <w:rPr>
+                <w:rFonts w:ascii="Arial" w:hAnsi="Arial" w:cs="Arial"/>
+                <w:sz w:val="24"/>
+                <w:szCs w:val="24"/>
+                <w:lang w:val="en-US"/>
+              </w:rPr>
+            </w:pPr>
+            <w:r>
+              <w:rPr>
+                <w:rFonts w:ascii="Arial" w:hAnsi="Arial" w:cs="Arial"/>
+                <w:sz w:val="24"/>
+                <w:szCs w:val="24"/>
+                <w:lang w:val="en-US"/>
+              </w:rPr>
+              <w:t>Isabela de Oliveira</w:t>
+            </w:r>
+          </w:p>
+        </w:tc>
+        <w:tc>
+          <w:tcPr>
+            <w:tcW w:w="1772" w:type="dxa"/>
+          </w:tcPr>
+          <w:p>
+            <w:pPr>
+              <w:spacing w:line="360" w:lineRule="auto"/>
+              <w:rPr>
+                <w:rFonts w:ascii="Arial" w:hAnsi="Arial" w:cs="Arial"/>
+                <w:sz w:val="24"/>
+                <w:szCs w:val="24"/>
+                <w:lang w:val="en-US"/>
+              </w:rPr>
+            </w:pPr>
+          </w:p>
+        </w:tc>
+      </w:tr>
+      <w:tr>
+        <w:tc>
+          <w:tcPr>
+            <w:tcW w:w="3116" w:type="dxa"/>
+          </w:tcPr>
+          <w:p>
+            <w:pPr>
+              <w:spacing w:line="360" w:lineRule="auto"/>
+              <w:rPr>
+                <w:rFonts w:ascii="Arial" w:hAnsi="Arial" w:cs="Arial"/>
+                <w:sz w:val="24"/>
+                <w:szCs w:val="24"/>
+                <w:lang w:val="en-US"/>
+              </w:rPr>
+            </w:pPr>
+            <w:r>
+              <w:rPr>
+                <w:rFonts w:ascii="Arial" w:hAnsi="Arial" w:cs="Arial"/>
+                <w:sz w:val="24"/>
+                <w:szCs w:val="24"/>
+                <w:lang w:val="en-US"/>
+              </w:rPr>
+              <w:t>Programming</w:t>
+            </w:r>
+          </w:p>
+        </w:tc>
+        <w:tc>
+          <w:tcPr>
+            <w:tcW w:w="3117" w:type="dxa"/>
+          </w:tcPr>
+          <w:p>
+            <w:pPr>
+              <w:spacing w:line="360" w:lineRule="auto"/>
+              <w:rPr>
+                <w:rFonts w:ascii="Arial" w:hAnsi="Arial" w:cs="Arial"/>
+                <w:sz w:val="24"/>
+                <w:szCs w:val="24"/>
+                <w:lang w:val="en-US"/>
+              </w:rPr>
+            </w:pPr>
+            <w:r>
+              <w:rPr>
+                <w:rFonts w:ascii="Arial" w:hAnsi="Arial" w:cs="Arial"/>
+                <w:sz w:val="24"/>
+                <w:szCs w:val="24"/>
+                <w:lang w:val="en-US"/>
+              </w:rPr>
+              <w:t>Raymond Woon</w:t>
+            </w:r>
+          </w:p>
+        </w:tc>
+        <w:tc>
+          <w:tcPr>
+            <w:tcW w:w="1772" w:type="dxa"/>
+          </w:tcPr>
+          <w:p>
+            <w:pPr>
+              <w:spacing w:line="360" w:lineRule="auto"/>
+              <w:rPr>
+                <w:rFonts w:ascii="Arial" w:hAnsi="Arial" w:cs="Arial"/>
+                <w:sz w:val="24"/>
+                <w:szCs w:val="24"/>
+                <w:lang w:val="en-US"/>
+              </w:rPr>
+            </w:pPr>
+            <w:r>
+              <w:rPr>
+                <w:rFonts w:ascii="Arial" w:hAnsi="Arial" w:cs="Arial"/>
+                <w:sz w:val="24"/>
+                <w:szCs w:val="24"/>
+                <w:lang w:val="en-US"/>
+              </w:rPr>
+              <w:t>190126210</w:t>
+            </w:r>
+          </w:p>
+        </w:tc>
+      </w:tr>
+      <w:tr>
+        <w:tc>
+          <w:tcPr>
+            <w:tcW w:w="3116" w:type="dxa"/>
+          </w:tcPr>
+          <w:p>
+            <w:pPr>
+              <w:spacing w:line="360" w:lineRule="auto"/>
+              <w:rPr>
+                <w:rFonts w:ascii="Arial" w:hAnsi="Arial" w:cs="Arial"/>
+                <w:sz w:val="24"/>
+                <w:szCs w:val="24"/>
+                <w:lang w:val="en-US"/>
+              </w:rPr>
+            </w:pPr>
+            <w:r>
+              <w:rPr>
+                <w:rFonts w:ascii="Arial" w:hAnsi="Arial" w:cs="Arial"/>
+                <w:sz w:val="24"/>
+                <w:szCs w:val="24"/>
+                <w:lang w:val="en-US"/>
+              </w:rPr>
+              <w:t>Art</w:t>
+            </w:r>
+          </w:p>
+        </w:tc>
+        <w:tc>
+          <w:tcPr>
+            <w:tcW w:w="3117" w:type="dxa"/>
+          </w:tcPr>
+          <w:p>
+            <w:pPr>
+              <w:spacing w:line="360" w:lineRule="auto"/>
+              <w:rPr>
+                <w:rFonts w:ascii="Arial" w:hAnsi="Arial" w:cs="Arial"/>
+                <w:sz w:val="24"/>
+                <w:szCs w:val="24"/>
+                <w:lang w:val="en-US"/>
+              </w:rPr>
+            </w:pPr>
+            <w:r>
+              <w:rPr>
+                <w:rFonts w:ascii="Arial" w:hAnsi="Arial" w:cs="Arial"/>
+                <w:sz w:val="24"/>
+                <w:szCs w:val="24"/>
+                <w:lang w:val="en-US"/>
+              </w:rPr>
+              <w:t>Alwin Wong</w:t>
+            </w:r>
+          </w:p>
+        </w:tc>
+        <w:tc>
+          <w:tcPr>
+            <w:tcW w:w="1772" w:type="dxa"/>
+          </w:tcPr>
+          <w:p>
+            <w:pPr>
+              <w:spacing w:line="360" w:lineRule="auto"/>
+              <w:rPr>
+                <w:rFonts w:ascii="Arial" w:hAnsi="Arial" w:cs="Arial"/>
+                <w:sz w:val="24"/>
+                <w:szCs w:val="24"/>
+                <w:lang w:val="en-US"/>
+              </w:rPr>
+            </w:pPr>
+            <w:r>
+              <w:rPr>
+                <w:rFonts w:ascii="Arial" w:hAnsi="Arial" w:cs="Arial"/>
+                <w:sz w:val="24"/>
+                <w:szCs w:val="24"/>
+                <w:lang w:val="en-US"/>
+              </w:rPr>
+              <w:t>200195717</w:t>
+            </w:r>
+          </w:p>
+        </w:tc>
+      </w:tr>
+      <w:tr>
+        <w:tc>
+          <w:tcPr>
+            <w:tcW w:w="3116" w:type="dxa"/>
+          </w:tcPr>
+          <w:p>
+            <w:pPr>
+              <w:spacing w:line="360" w:lineRule="auto"/>
+              <w:rPr>
+                <w:rFonts w:ascii="Arial" w:hAnsi="Arial" w:cs="Arial"/>
+                <w:sz w:val="24"/>
+                <w:szCs w:val="24"/>
+                <w:lang w:val="en-US"/>
+              </w:rPr>
+            </w:pPr>
+            <w:r>
+              <w:rPr>
+                <w:rFonts w:ascii="Arial" w:hAnsi="Arial" w:cs="Arial"/>
+                <w:sz w:val="24"/>
+                <w:szCs w:val="24"/>
+                <w:lang w:val="en-US"/>
+              </w:rPr>
+              <w:t>Design</w:t>
+            </w:r>
+          </w:p>
+        </w:tc>
+        <w:tc>
+          <w:tcPr>
+            <w:tcW w:w="3117" w:type="dxa"/>
+          </w:tcPr>
+          <w:p>
+            <w:pPr>
+              <w:spacing w:line="360" w:lineRule="auto"/>
+              <w:rPr>
+                <w:rFonts w:ascii="Arial" w:hAnsi="Arial" w:cs="Arial"/>
+                <w:sz w:val="24"/>
+                <w:szCs w:val="24"/>
+                <w:lang w:val="en-US"/>
+              </w:rPr>
+            </w:pPr>
+            <w:r>
+              <w:rPr>
+                <w:rFonts w:ascii="Arial" w:hAnsi="Arial" w:cs="Arial"/>
+                <w:sz w:val="24"/>
+                <w:szCs w:val="24"/>
+                <w:lang w:val="en-US"/>
+              </w:rPr>
+              <w:t>Ernesto Araka</w:t>
+            </w:r>
+            <w:r>
+              <w:rPr>
+                <w:rFonts w:ascii="Arial" w:hAnsi="Arial" w:cs="Arial"/>
+                <w:sz w:val="24"/>
+                <w:szCs w:val="24"/>
+                <w:lang w:val="en-US"/>
+              </w:rPr>
+              <w:t>ki</w:t>
+            </w:r>
+          </w:p>
+        </w:tc>
+        <w:tc>
+          <w:tcPr>
+            <w:tcW w:w="1772" w:type="dxa"/>
+          </w:tcPr>
+          <w:p>
+            <w:pPr>
+              <w:spacing w:line="360" w:lineRule="auto"/>
+              <w:rPr>
+                <w:rFonts w:ascii="Arial" w:hAnsi="Arial" w:cs="Arial"/>
+                <w:sz w:val="24"/>
+                <w:szCs w:val="24"/>
+                <w:lang w:val="en-US"/>
+              </w:rPr>
+            </w:pPr>
+          </w:p>
+        </w:tc>
+      </w:tr>
+      <w:tr>
+        <w:tc>
+          <w:tcPr>
+            <w:tcW w:w="3116" w:type="dxa"/>
+          </w:tcPr>
+          <w:p>
+            <w:pPr>
+              <w:spacing w:line="360" w:lineRule="auto"/>
+              <w:rPr>
+                <w:rFonts w:ascii="Arial" w:hAnsi="Arial" w:cs="Arial"/>
+                <w:sz w:val="24"/>
+                <w:szCs w:val="24"/>
+                <w:lang w:val="en-US"/>
+              </w:rPr>
+            </w:pPr>
+            <w:r>
+              <w:rPr>
+                <w:rFonts w:ascii="Arial" w:hAnsi="Arial" w:cs="Arial"/>
+                <w:sz w:val="24"/>
+                <w:szCs w:val="24"/>
+                <w:lang w:val="en-US"/>
+              </w:rPr>
+              <w:t>Quality Assurance (QA)</w:t>
+            </w:r>
+          </w:p>
+        </w:tc>
+        <w:tc>
+          <w:tcPr>
+            <w:tcW w:w="3117" w:type="dxa"/>
+          </w:tcPr>
+          <w:p>
+            <w:pPr>
+              <w:spacing w:line="360" w:lineRule="auto"/>
+              <w:rPr>
+                <w:rFonts w:ascii="Arial" w:hAnsi="Arial" w:cs="Arial"/>
+                <w:sz w:val="24"/>
+                <w:szCs w:val="24"/>
+                <w:lang w:val="en-US"/>
+              </w:rPr>
+            </w:pPr>
+            <w:r>
+              <w:rPr>
+                <w:rFonts w:ascii="Arial" w:hAnsi="Arial" w:cs="Arial"/>
+                <w:sz w:val="24"/>
+                <w:szCs w:val="24"/>
+                <w:lang w:val="en-US"/>
+              </w:rPr>
+              <w:t>Daniel Rodriguez</w:t>
+            </w:r>
+          </w:p>
+        </w:tc>
+        <w:tc>
+          <w:tcPr>
+            <w:tcW w:w="1772" w:type="dxa"/>
+          </w:tcPr>
+          <w:p>
+            <w:pPr>
+              <w:spacing w:line="360" w:lineRule="auto"/>
+              <w:rPr>
+                <w:rFonts w:ascii="Arial" w:hAnsi="Arial" w:cs="Arial"/>
+                <w:sz w:val="24"/>
+                <w:szCs w:val="24"/>
+                <w:lang w:val="en-US"/>
+              </w:rPr>
+            </w:pPr>
+            <w:r>
+              <w:rPr>
+                <w:rFonts w:ascii="Arial" w:hAnsi="Arial" w:cs="Arial"/>
+                <w:sz w:val="24"/>
+                <w:szCs w:val="24"/>
+                <w:lang w:val="en-US"/>
+              </w:rPr>
+              <w:t>200103527</w:t>
+            </w:r>
+          </w:p>
+        </w:tc>
+      </w:tr>
+    </w:tbl>
+    <w:p>
+      <w:pPr>
+        <w:spacing w:line="360" w:lineRule="auto"/>
+        <w:rPr>
+          <w:rFonts w:ascii="Arial" w:hAnsi="Arial" w:cs="Arial"/>
+          <w:sz w:val="24"/>
+          <w:szCs w:val="24"/>
+          <w:lang w:val="en-US"/>
+        </w:rPr>
+      </w:pPr>
+    </w:p>
+    <w:p>
+      <w:pPr>
+        <w:spacing w:line="360" w:lineRule="auto"/>
+        <w:rPr>
+          <w:rFonts w:ascii="Arial" w:hAnsi="Arial" w:cs="Arial"/>
+          <w:sz w:val="24"/>
+          <w:szCs w:val="24"/>
+          <w:lang w:val="en-US"/>
+        </w:rPr>
+      </w:pPr>
     </w:p>
     <w:p>
       <w:pPr>
@@ -3067,6 +5242,56 @@
     </w:sectPr>
   </w:body>
 </w:document>
+</file>
+
+<file path=word/endnotes.xml><?xml version="1.0" encoding="utf-8"?>
+<w:endnotes xmlns:wpc="http://schemas.microsoft.com/office/word/2010/wordprocessingCanvas" xmlns:cx="http://schemas.microsoft.com/office/drawing/2014/chartex" xmlns:cx1="http://schemas.microsoft.com/office/drawing/2015/9/8/chartex" xmlns:cx2="http://schemas.microsoft.com/office/drawing/2015/10/21/chartex" xmlns:cx3="http://schemas.microsoft.com/office/drawing/2016/5/9/chartex" xmlns:cx4="http://schemas.microsoft.com/office/drawing/2016/5/10/chartex" xmlns:cx5="http://schemas.microsoft.com/office/drawing/2016/5/11/chartex" xmlns:cx6="http://schemas.microsoft.com/office/drawing/2016/5/12/chartex" xmlns:cx7="http://schemas.microsoft.com/office/drawing/2016/5/13/chartex" xmlns:cx8="http://schemas.microsoft.com/office/drawing/2016/5/14/chartex" xmlns:mc="http://schemas.openxmlformats.org/markup-compatibility/2006" xmlns:aink="http://schemas.microsoft.com/office/drawing/2016/ink" xmlns:am3d="http://schemas.microsoft.com/office/drawing/2017/model3d" xmlns:o="urn:schemas-microsoft-com:office:office" xmlns:oel="http://schemas.microsoft.com/office/2019/extlst" xmlns:r="http://schemas.openxmlformats.org/officeDocument/2006/relationships" xmlns:m="http://schemas.openxmlformats.org/officeDocument/2006/math" xmlns:v="urn:schemas-microsoft-com:vml" xmlns:wp14="http://schemas.microsoft.com/office/word/2010/wordprocessingDrawing" xmlns:wp="http://schemas.openxmlformats.org/drawingml/2006/wordprocessingDrawing" xmlns:w10="urn:schemas-microsoft-com:office:word" xmlns:w="http://schemas.openxmlformats.org/wordprocessingml/2006/main" xmlns:w14="http://schemas.microsoft.com/office/word/2010/wordml" xmlns:w15="http://schemas.microsoft.com/office/word/2012/wordml" xmlns:w16cex="http://schemas.microsoft.com/office/word/2018/wordml/cex" xmlns:w16cid="http://schemas.microsoft.com/office/word/2016/wordml/cid" xmlns:w16="http://schemas.microsoft.com/office/word/2018/wordml" xmlns:w16sdtdh="http://schemas.microsoft.com/office/word/2020/wordml/sdtdatahash" xmlns:w16se="http://schemas.microsoft.com/office/word/2015/wordml/symex" xmlns:wpg="http://schemas.microsoft.com/office/word/2010/wordprocessingGroup" xmlns:wpi="http://schemas.microsoft.com/office/word/2010/wordprocessingInk" xmlns:wne="http://schemas.microsoft.com/office/word/2006/wordml" xmlns:wps="http://schemas.microsoft.com/office/word/2010/wordprocessingShape" mc:Ignorable="w14 w15 w16se w16cid w16 w16cex w16sdtdh wp14">
+  <w:endnote w:type="separator" w:id="-1">
+    <w:p>
+      <w:pPr>
+        <w:spacing w:after="0" w:line="240" w:lineRule="auto"/>
+      </w:pPr>
+      <w:r>
+        <w:separator/>
+      </w:r>
+    </w:p>
+  </w:endnote>
+  <w:endnote w:type="continuationSeparator" w:id="0">
+    <w:p>
+      <w:pPr>
+        <w:spacing w:after="0" w:line="240" w:lineRule="auto"/>
+      </w:pPr>
+      <w:r>
+        <w:continuationSeparator/>
+      </w:r>
+    </w:p>
+  </w:endnote>
+</w:endnotes>
+</file>
+
+<file path=word/footnotes.xml><?xml version="1.0" encoding="utf-8"?>
+<w:footnotes xmlns:wpc="http://schemas.microsoft.com/office/word/2010/wordprocessingCanvas" xmlns:cx="http://schemas.microsoft.com/office/drawing/2014/chartex" xmlns:cx1="http://schemas.microsoft.com/office/drawing/2015/9/8/chartex" xmlns:cx2="http://schemas.microsoft.com/office/drawing/2015/10/21/chartex" xmlns:cx3="http://schemas.microsoft.com/office/drawing/2016/5/9/chartex" xmlns:cx4="http://schemas.microsoft.com/office/drawing/2016/5/10/chartex" xmlns:cx5="http://schemas.microsoft.com/office/drawing/2016/5/11/chartex" xmlns:cx6="http://schemas.microsoft.com/office/drawing/2016/5/12/chartex" xmlns:cx7="http://schemas.microsoft.com/office/drawing/2016/5/13/chartex" xmlns:cx8="http://schemas.microsoft.com/office/drawing/2016/5/14/chartex" xmlns:mc="http://schemas.openxmlformats.org/markup-compatibility/2006" xmlns:aink="http://schemas.microsoft.com/office/drawing/2016/ink" xmlns:am3d="http://schemas.microsoft.com/office/drawing/2017/model3d" xmlns:o="urn:schemas-microsoft-com:office:office" xmlns:oel="http://schemas.microsoft.com/office/2019/extlst" xmlns:r="http://schemas.openxmlformats.org/officeDocument/2006/relationships" xmlns:m="http://schemas.openxmlformats.org/officeDocument/2006/math" xmlns:v="urn:schemas-microsoft-com:vml" xmlns:wp14="http://schemas.microsoft.com/office/word/2010/wordprocessingDrawing" xmlns:wp="http://schemas.openxmlformats.org/drawingml/2006/wordprocessingDrawing" xmlns:w10="urn:schemas-microsoft-com:office:word" xmlns:w="http://schemas.openxmlformats.org/wordprocessingml/2006/main" xmlns:w14="http://schemas.microsoft.com/office/word/2010/wordml" xmlns:w15="http://schemas.microsoft.com/office/word/2012/wordml" xmlns:w16cex="http://schemas.microsoft.com/office/word/2018/wordml/cex" xmlns:w16cid="http://schemas.microsoft.com/office/word/2016/wordml/cid" xmlns:w16="http://schemas.microsoft.com/office/word/2018/wordml" xmlns:w16sdtdh="http://schemas.microsoft.com/office/word/2020/wordml/sdtdatahash" xmlns:w16se="http://schemas.microsoft.com/office/word/2015/wordml/symex" xmlns:wpg="http://schemas.microsoft.com/office/word/2010/wordprocessingGroup" xmlns:wpi="http://schemas.microsoft.com/office/word/2010/wordprocessingInk" xmlns:wne="http://schemas.microsoft.com/office/word/2006/wordml" xmlns:wps="http://schemas.microsoft.com/office/word/2010/wordprocessingShape" mc:Ignorable="w14 w15 w16se w16cid w16 w16cex w16sdtdh wp14">
+  <w:footnote w:type="separator" w:id="-1">
+    <w:p>
+      <w:pPr>
+        <w:spacing w:after="0" w:line="240" w:lineRule="auto"/>
+      </w:pPr>
+      <w:r>
+        <w:separator/>
+      </w:r>
+    </w:p>
+  </w:footnote>
+  <w:footnote w:type="continuationSeparator" w:id="0">
+    <w:p>
+      <w:pPr>
+        <w:spacing w:after="0" w:line="240" w:lineRule="auto"/>
+      </w:pPr>
+      <w:r>
+        <w:continuationSeparator/>
+      </w:r>
+    </w:p>
+  </w:footnote>
+</w:footnotes>
 </file>
 
 <file path=word/numbering.xml><?xml version="1.0" encoding="utf-8"?>
@@ -3875,6 +6100,100 @@
       <w:u w:val="single"/>
     </w:rPr>
   </w:style>
+  <w:style w:type="paragraph" w:styleId="Header">
+    <w:name w:val="header"/>
+    <w:basedOn w:val="Normal"/>
+    <w:link w:val="HeaderChar"/>
+    <w:uiPriority w:val="99"/>
+    <w:unhideWhenUsed/>
+    <w:rsid w:val="00C331B5"/>
+    <w:pPr>
+      <w:tabs>
+        <w:tab w:val="center" w:pos="4680"/>
+        <w:tab w:val="right" w:pos="9360"/>
+      </w:tabs>
+      <w:spacing w:after="0" w:line="240" w:lineRule="auto"/>
+    </w:pPr>
+  </w:style>
+  <w:style w:type="character" w:customStyle="1" w:styleId="HeaderChar">
+    <w:name w:val="Header Char"/>
+    <w:basedOn w:val="DefaultParagraphFont"/>
+    <w:link w:val="Header"/>
+    <w:uiPriority w:val="99"/>
+    <w:rsid w:val="00C331B5"/>
+  </w:style>
+  <w:style w:type="paragraph" w:styleId="Footer">
+    <w:name w:val="footer"/>
+    <w:basedOn w:val="Normal"/>
+    <w:link w:val="FooterChar"/>
+    <w:uiPriority w:val="99"/>
+    <w:unhideWhenUsed/>
+    <w:rsid w:val="00C331B5"/>
+    <w:pPr>
+      <w:tabs>
+        <w:tab w:val="center" w:pos="4680"/>
+        <w:tab w:val="right" w:pos="9360"/>
+      </w:tabs>
+      <w:spacing w:after="0" w:line="240" w:lineRule="auto"/>
+    </w:pPr>
+  </w:style>
+  <w:style w:type="character" w:customStyle="1" w:styleId="FooterChar">
+    <w:name w:val="Footer Char"/>
+    <w:basedOn w:val="DefaultParagraphFont"/>
+    <w:link w:val="Footer"/>
+    <w:uiPriority w:val="99"/>
+    <w:rsid w:val="00C331B5"/>
+  </w:style>
+  <w:style w:type="table" w:styleId="TableGrid">
+    <w:name w:val="Table Grid"/>
+    <w:basedOn w:val="TableNormal"/>
+    <w:uiPriority w:val="39"/>
+    <w:rsid w:val="00D46A2E"/>
+    <w:pPr>
+      <w:spacing w:after="0" w:line="240" w:lineRule="auto"/>
+    </w:pPr>
+    <w:tblPr>
+      <w:tblBorders>
+        <w:top w:val="single" w:sz="4" w:space="0" w:color="auto"/>
+        <w:left w:val="single" w:sz="4" w:space="0" w:color="auto"/>
+        <w:bottom w:val="single" w:sz="4" w:space="0" w:color="auto"/>
+        <w:right w:val="single" w:sz="4" w:space="0" w:color="auto"/>
+        <w:insideH w:val="single" w:sz="4" w:space="0" w:color="auto"/>
+        <w:insideV w:val="single" w:sz="4" w:space="0" w:color="auto"/>
+      </w:tblBorders>
+    </w:tblPr>
+  </w:style>
+  <w:style w:type="paragraph" w:styleId="Subtitle">
+    <w:name w:val="Subtitle"/>
+    <w:basedOn w:val="Normal"/>
+    <w:next w:val="Normal"/>
+    <w:link w:val="SubtitleChar"/>
+    <w:uiPriority w:val="11"/>
+    <w:qFormat/>
+    <w:rsid w:val="00616768"/>
+    <w:pPr>
+      <w:numPr>
+        <w:ilvl w:val="1"/>
+      </w:numPr>
+    </w:pPr>
+    <w:rPr>
+      <w:rFonts w:eastAsiaTheme="minorEastAsia"/>
+      <w:color w:val="5A5A5A" w:themeColor="text1" w:themeTint="A5"/>
+      <w:spacing w:val="15"/>
+    </w:rPr>
+  </w:style>
+  <w:style w:type="character" w:customStyle="1" w:styleId="SubtitleChar">
+    <w:name w:val="Subtitle Char"/>
+    <w:basedOn w:val="DefaultParagraphFont"/>
+    <w:link w:val="Subtitle"/>
+    <w:uiPriority w:val="11"/>
+    <w:rsid w:val="00616768"/>
+    <w:rPr>
+      <w:rFonts w:eastAsiaTheme="minorEastAsia"/>
+      <w:color w:val="5A5A5A" w:themeColor="text1" w:themeTint="A5"/>
+      <w:spacing w:val="15"/>
+    </w:rPr>
+  </w:style>
 </w:styles>
 </file>
 

</xml_diff>